<commit_message>
Finished first draft of report
</commit_message>
<xml_diff>
--- a/Report.docx
+++ b/Report.docx
@@ -8,10 +8,10 @@
         <w:spacing w:before="0" w:line="240" w:lineRule="exact"/>
         <w:ind w:left="-119" w:right="-136" w:firstLine="119"/>
       </w:pPr>
-      <w:bookmarkStart w:id="0" w:name="_Hlk512969803"/>
+      <w:bookmarkStart w:id="0" w:name="_Hlk512975611"/>
       <w:bookmarkStart w:id="1" w:name="_Hlk512971434"/>
-      <w:bookmarkStart w:id="2" w:name="_Hlk512975611"/>
-      <w:bookmarkEnd w:id="2"/>
+      <w:bookmarkStart w:id="2" w:name="_Hlk512969803"/>
+      <w:bookmarkEnd w:id="0"/>
       <w:r>
         <w:t>Big Data</w:t>
       </w:r>
@@ -60,6 +60,9 @@
         </w:rPr>
       </w:pPr>
       <w:r>
+        <w:t xml:space="preserve">Computing Department, </w:t>
+      </w:r>
+      <w:r>
         <w:t>Institute of Technology, Tralee, North Campus, Dromtacker, Tralee, Co. Kerry</w:t>
       </w:r>
       <w:r>
@@ -87,10 +90,95 @@
     </w:p>
     <w:p>
       <w:pPr>
-        <w:pStyle w:val="Els-Abstract-text"/>
-      </w:pPr>
-      <w:r>
-        <w:t xml:space="preserve">A Kaggle homicide dataset dating from 1980 to 2014 was used to </w:t>
+        <w:pStyle w:val="Els-body-text"/>
+      </w:pPr>
+      <w:r>
+        <w:t>A homicide dataset</w:t>
+      </w:r>
+      <w:r>
+        <w:t xml:space="preserve"> sourced from Kaggle containing homicides </w:t>
+      </w:r>
+      <w:r>
+        <w:t>from 1980 to 2014 was</w:t>
+      </w:r>
+      <w:r>
+        <w:t xml:space="preserve"> </w:t>
+      </w:r>
+      <w:r>
+        <w:t xml:space="preserve">used </w:t>
+      </w:r>
+      <w:r>
+        <w:t xml:space="preserve">to perform descriptive and visualizations on the data. </w:t>
+      </w:r>
+      <w:r>
+        <w:t xml:space="preserve"> </w:t>
+      </w:r>
+      <w:r>
+        <w:t xml:space="preserve">Predictive analysis was </w:t>
+      </w:r>
+      <w:r>
+        <w:t xml:space="preserve">used to </w:t>
+      </w:r>
+      <w:r>
+        <w:t xml:space="preserve">predict the features of the perpetrator. </w:t>
+      </w:r>
+      <w:r>
+        <w:t xml:space="preserve">First the dataset was </w:t>
+      </w:r>
+      <w:r>
+        <w:t>analyzed</w:t>
+      </w:r>
+      <w:r>
+        <w:t xml:space="preserve"> using descriptive and visualization techniques </w:t>
+      </w:r>
+      <w:sdt>
+        <w:sdtPr>
+          <w:id w:val="-528034914"/>
+          <w:citation/>
+        </w:sdtPr>
+        <w:sdtContent>
+          <w:r>
+            <w:fldChar w:fldCharType="begin"/>
+          </w:r>
+          <w:r>
+            <w:instrText xml:space="preserve"> CITATION Liu18 \l 2057 </w:instrText>
+          </w:r>
+          <w:r>
+            <w:fldChar w:fldCharType="separate"/>
+          </w:r>
+          <w:r>
+            <w:t>(Liu, et al., 2018)</w:t>
+          </w:r>
+          <w:r>
+            <w:fldChar w:fldCharType="end"/>
+          </w:r>
+        </w:sdtContent>
+      </w:sdt>
+      <w:r>
+        <w:t xml:space="preserve">on the solved vs unsolved columns, </w:t>
+      </w:r>
+      <w:r>
+        <w:t xml:space="preserve">the </w:t>
+      </w:r>
+      <w:r>
+        <w:t>most popular weapons used, the relationships between the perpetrator and the victim, cases of stranger violence and familicide, cases of gun violence</w:t>
+      </w:r>
+      <w:r>
+        <w:t xml:space="preserve"> and analysis on the perpetrators. </w:t>
+      </w:r>
+      <w:r>
+        <w:t xml:space="preserve">Predictive analysis was performed on the perpetrator sex using </w:t>
+      </w:r>
+      <w:r>
+        <w:t xml:space="preserve">Logistic Regression and </w:t>
+      </w:r>
+      <w:proofErr w:type="gramStart"/>
+      <w:r>
+        <w:t>a</w:t>
+      </w:r>
+      <w:proofErr w:type="gramEnd"/>
+      <w:r>
+        <w:t xml:space="preserve"> SVM. Predictive analysis was also performed on the Perpetrator’s Race using Logistic Regression and a Multi-Layer Perceptron Neural Network.</w:t>
       </w:r>
     </w:p>
     <w:p>
@@ -100,33 +188,17 @@
           <w:i/>
         </w:rPr>
       </w:pPr>
-    </w:p>
-    <w:p>
-      <w:pPr>
-        <w:pStyle w:val="Els-keywords"/>
+      <w:r>
         <w:rPr>
           <w:i/>
         </w:rPr>
-      </w:pPr>
+        <w:t>A</w:t>
+      </w:r>
       <w:r>
         <w:rPr>
           <w:i/>
         </w:rPr>
-        <w:t>Keywords:</w:t>
-      </w:r>
-    </w:p>
-    <w:p>
-      <w:pPr>
-        <w:pStyle w:val="Els-keywords"/>
-        <w:rPr>
-          <w:i/>
-        </w:rPr>
-      </w:pPr>
-      <w:r>
-        <w:rPr>
-          <w:i/>
-        </w:rPr>
-        <w:t xml:space="preserve">Abbreviations: </w:t>
+        <w:t xml:space="preserve">bbreviations: </w:t>
       </w:r>
       <w:r>
         <w:rPr>
@@ -156,179 +228,281 @@
         <w:t>Introduction</w:t>
       </w:r>
     </w:p>
-    <w:bookmarkEnd w:id="0"/>
+    <w:bookmarkEnd w:id="2"/>
     <w:p>
       <w:pPr>
         <w:pStyle w:val="Els-body-text"/>
-        <w:ind w:right="-28"/>
-      </w:pPr>
-      <w:r>
-        <w:t xml:space="preserve">Homicides instances have decreased greatly since the peak period of homicides in 1980. </w:t>
-      </w:r>
-      <w:r>
-        <w:t>Analysis of homicide perpetrators may help the law in targeting reso</w:t>
-      </w:r>
-      <w:r>
-        <w:t xml:space="preserve">urces and area for improvement. The analysis of perpetrators may also aid police intelligence model better crime occurrences and </w:t>
-      </w:r>
-      <w:proofErr w:type="spellStart"/>
-      <w:r>
-        <w:t>analyse</w:t>
-      </w:r>
-      <w:proofErr w:type="spellEnd"/>
+      </w:pPr>
+      <w:r>
+        <w:t xml:space="preserve">Homicide instances have decreased greatly since the peak period of </w:t>
+      </w:r>
+      <w:r>
+        <w:t xml:space="preserve">homicides in </w:t>
+      </w:r>
+      <w:r>
+        <w:t xml:space="preserve">1980. </w:t>
+      </w:r>
+      <w:r>
+        <w:t xml:space="preserve">Analysis of homicide perpetrators may help the law in targeting </w:t>
+      </w:r>
+      <w:r>
+        <w:t>perpetrator</w:t>
+      </w:r>
+      <w:r>
+        <w:t xml:space="preserve"> and area</w:t>
+      </w:r>
+      <w:r>
+        <w:t>s</w:t>
+      </w:r>
+      <w:r>
+        <w:t xml:space="preserve"> </w:t>
+      </w:r>
+      <w:r>
+        <w:t>of</w:t>
+      </w:r>
+      <w:r>
+        <w:t xml:space="preserve"> improvement</w:t>
+      </w:r>
+      <w:r>
+        <w:t xml:space="preserve"> in the justice system</w:t>
+      </w:r>
+      <w:r>
+        <w:t xml:space="preserve">. The analysis of perpetrators may also aid police </w:t>
+      </w:r>
+      <w:r>
+        <w:t>to</w:t>
+      </w:r>
+      <w:r>
+        <w:t xml:space="preserve"> model crime occurrences </w:t>
+      </w:r>
+      <w:r>
+        <w:t>more efficiently. Analysis of homicides also facilitate analysis of</w:t>
+      </w:r>
+      <w:r>
+        <w:t xml:space="preserve"> a</w:t>
+      </w:r>
       <w:r>
         <w:t xml:space="preserve"> perpetrator’s activity patterns.</w:t>
       </w:r>
       <w:r>
-        <w:t xml:space="preserve"> The Murder Accountability Project is …</w:t>
+        <w:t xml:space="preserve"> The</w:t>
+      </w:r>
+      <w:r>
+        <w:t xml:space="preserve"> homicide dataset was compiled by the Murder Ac</w:t>
+      </w:r>
+      <w:r>
+        <w:t>c</w:t>
+      </w:r>
+      <w:r>
+        <w:t>ountability Project in the USA. This dataset includes the age, race, sex, ethnicity of victims and perpetrators, in addition to the relationship between the victim and perpetrator and weapon used</w:t>
+      </w:r>
+      <w:sdt>
+        <w:sdtPr>
+          <w:id w:val="-2080443976"/>
+          <w:citation/>
+        </w:sdtPr>
+        <w:sdtEndPr/>
+        <w:sdtContent>
+          <w:r>
+            <w:fldChar w:fldCharType="begin"/>
+          </w:r>
+          <w:r>
+            <w:instrText xml:space="preserve"> CITATION Kag18 \l 6153 </w:instrText>
+          </w:r>
+          <w:r>
+            <w:fldChar w:fldCharType="separate"/>
+          </w:r>
+          <w:r>
+            <w:t xml:space="preserve"> (Kaggle, 2018)</w:t>
+          </w:r>
+          <w:r>
+            <w:fldChar w:fldCharType="end"/>
+          </w:r>
+        </w:sdtContent>
+      </w:sdt>
+      <w:r>
+        <w:t>.</w:t>
+      </w:r>
+      <w:r>
+        <w:t xml:space="preserve"> The dataset contains 638454 rows and 24 columns</w:t>
+      </w:r>
+      <w:r>
+        <w:t>.</w:t>
+      </w:r>
+      <w:r>
+        <w:t xml:space="preserve"> The research should </w:t>
+      </w:r>
+      <w:r>
+        <w:t>predict the most likely perpetrator race most likely to commit homicide and the perpetrator gender most likely to commit a homicide.</w:t>
+      </w:r>
+      <w:r>
+        <w:t xml:space="preserve"> Young Adults with access to firearms in heavily populated environments are more at susceptible to engaging in homicide. </w:t>
+      </w:r>
+    </w:p>
+    <w:p>
+      <w:pPr>
+        <w:pStyle w:val="Els-1storder-head"/>
+      </w:pPr>
+      <w:r>
+        <w:t>Literature Review</w:t>
       </w:r>
     </w:p>
     <w:p>
       <w:pPr>
         <w:pStyle w:val="Els-body-text"/>
-        <w:ind w:right="-28"/>
-      </w:pPr>
-      <w:r>
-        <w:t>https://ieeexplore.ieee.org/stamp/stamp.jsp?tp=&amp;arnumber=6061179</w:t>
+      </w:pPr>
+      <w:r>
+        <w:t xml:space="preserve">While the number of homicides </w:t>
+      </w:r>
+      <w:r>
+        <w:t>has reduced significantly since the 1980s, homicide is still a leading cause of death in the United States of America</w:t>
+      </w:r>
+      <w:sdt>
+        <w:sdtPr>
+          <w:id w:val="-1048753047"/>
+          <w:citation/>
+        </w:sdtPr>
+        <w:sdtContent>
+          <w:r>
+            <w:fldChar w:fldCharType="begin"/>
+          </w:r>
+          <w:r>
+            <w:rPr>
+              <w:lang w:val="en-GB"/>
+            </w:rPr>
+            <w:instrText xml:space="preserve"> CITATION Sco11 \l 2057 </w:instrText>
+          </w:r>
+          <w:r>
+            <w:fldChar w:fldCharType="separate"/>
+          </w:r>
+          <w:r>
+            <w:rPr>
+              <w:noProof/>
+              <w:lang w:val="en-GB"/>
+            </w:rPr>
+            <w:t xml:space="preserve"> </w:t>
+          </w:r>
+          <w:r>
+            <w:rPr>
+              <w:noProof/>
+              <w:lang w:val="en-GB"/>
+            </w:rPr>
+            <w:t>(Rothenberger, et al., 2011)</w:t>
+          </w:r>
+          <w:r>
+            <w:fldChar w:fldCharType="end"/>
+          </w:r>
+        </w:sdtContent>
+      </w:sdt>
+      <w:r>
+        <w:t>.</w:t>
+      </w:r>
+      <w:r>
+        <w:t xml:space="preserve"> </w:t>
+      </w:r>
+      <w:r>
+        <w:t>The benefits of analyzing a perpetrator</w:t>
+      </w:r>
+      <w:r>
+        <w:t xml:space="preserve"> guilty of homicide help the justice system target resources for preventing homicides, monitoring possible offenders, </w:t>
+      </w:r>
+      <w:r>
+        <w:t xml:space="preserve">and help gain intelligence in targeting homicide crime. A combination of </w:t>
+      </w:r>
+      <w:r>
+        <w:t>visualizations</w:t>
+      </w:r>
+      <w:r>
+        <w:t>, descriptive analysis, and predictive analysis on homicides would aid the justice system in discovering homicide related patterns.</w:t>
+      </w:r>
+      <w:r>
+        <w:t xml:space="preserve"> </w:t>
+      </w:r>
+      <w:r>
+        <w:t>Predicting a perpetrator’s features could vastly aid the justice system in shortlisting a list of potentially perpetrators.</w:t>
+      </w:r>
+      <w:r>
+        <w:t xml:space="preserve"> </w:t>
       </w:r>
     </w:p>
     <w:p>
       <w:pPr>
         <w:pStyle w:val="Els-body-text"/>
-        <w:ind w:right="-28"/>
-      </w:pPr>
-      <w:r>
-        <w:t>https://ieeexplore.ieee.org/stamp/stamp.jsp?tp=&amp;arnumber=6061179</w:t>
-      </w:r>
-    </w:p>
-    <w:p>
-      <w:pPr>
-        <w:widowControl/>
-        <w:autoSpaceDE w:val="0"/>
-        <w:autoSpaceDN w:val="0"/>
-        <w:adjustRightInd w:val="0"/>
-        <w:rPr>
-          <w:rFonts w:ascii="CMR9" w:eastAsiaTheme="minorHAnsi" w:hAnsi="CMR9" w:cs="CMR9"/>
-          <w:sz w:val="18"/>
-          <w:szCs w:val="18"/>
-        </w:rPr>
-      </w:pPr>
-      <w:r>
-        <w:rPr>
-          <w:rFonts w:ascii="CMR9" w:eastAsiaTheme="minorHAnsi" w:hAnsi="CMR9" w:cs="CMR9"/>
-          <w:sz w:val="18"/>
-          <w:szCs w:val="18"/>
-        </w:rPr>
-        <w:t>Each homicide data includes</w:t>
-      </w:r>
-    </w:p>
-    <w:p>
-      <w:pPr>
-        <w:widowControl/>
-        <w:autoSpaceDE w:val="0"/>
-        <w:autoSpaceDN w:val="0"/>
-        <w:adjustRightInd w:val="0"/>
-        <w:rPr>
-          <w:rFonts w:ascii="CMR9" w:eastAsiaTheme="minorHAnsi" w:hAnsi="CMR9" w:cs="CMR9"/>
-          <w:sz w:val="18"/>
-          <w:szCs w:val="18"/>
-        </w:rPr>
-      </w:pPr>
-      <w:r>
-        <w:rPr>
-          <w:rFonts w:ascii="CMR9" w:eastAsiaTheme="minorHAnsi" w:hAnsi="CMR9" w:cs="CMR9"/>
-          <w:sz w:val="18"/>
-          <w:szCs w:val="18"/>
-        </w:rPr>
-        <w:t>the following important features:</w:t>
-      </w:r>
-    </w:p>
-    <w:p>
-      <w:r>
-        <w:t>1. State: The state where the homicides happened</w:t>
-      </w:r>
-    </w:p>
-    <w:p>
-      <w:r>
-        <w:t>2. Year: The year when the homicides happened</w:t>
-      </w:r>
-    </w:p>
-    <w:p>
-      <w:r>
-        <w:t xml:space="preserve">3. Crime Type: It includes two type of </w:t>
+      </w:pPr>
+      <w:r>
+        <w:t xml:space="preserve">A significant number of homicides in US are caused by guns due to the nature of the lenient laws towards gun control in America. </w:t>
+      </w:r>
+      <w:r>
+        <w:t>In relation to gun violence, President Trump sent additional Federals to Chicago to deal with the "epidemic proportions" of crimes and killings</w:t>
+      </w:r>
+      <w:sdt>
+        <w:sdtPr>
+          <w:id w:val="-310016270"/>
+          <w:citation/>
+        </w:sdtPr>
+        <w:sdtContent>
+          <w:r>
+            <w:fldChar w:fldCharType="begin"/>
+          </w:r>
+          <w:r>
+            <w:rPr>
+              <w:lang w:val="en-GB"/>
+            </w:rPr>
+            <w:instrText xml:space="preserve"> CITATION usn17 \l 2057 </w:instrText>
+          </w:r>
+          <w:r>
+            <w:fldChar w:fldCharType="separate"/>
+          </w:r>
+          <w:r>
+            <w:rPr>
+              <w:noProof/>
+              <w:lang w:val="en-GB"/>
+            </w:rPr>
+            <w:t xml:space="preserve"> </w:t>
+          </w:r>
+          <w:r>
+            <w:rPr>
+              <w:noProof/>
+              <w:lang w:val="en-GB"/>
+            </w:rPr>
+            <w:t>(usnews.com, 2017)</w:t>
+          </w:r>
+          <w:r>
+            <w:fldChar w:fldCharType="end"/>
+          </w:r>
+        </w:sdtContent>
+      </w:sdt>
+      <w:r>
+        <w:t>.</w:t>
+      </w:r>
+      <w:r>
+        <w:t xml:space="preserve"> Analysis of the homicide dataset concluded that Chicago was the state with the most instances of gun related homicides.</w:t>
+      </w:r>
+      <w:r>
+        <w:t xml:space="preserve"> This paper </w:t>
+      </w:r>
+      <w:r>
+        <w:t xml:space="preserve">aims to identify features of the Perpetrator </w:t>
+      </w:r>
+      <w:r>
+        <w:t xml:space="preserve">using predictive data mining techniques to predict the </w:t>
+      </w:r>
+      <w:r>
+        <w:t xml:space="preserve">sex, </w:t>
       </w:r>
       <w:proofErr w:type="gramStart"/>
       <w:r>
-        <w:t>crime ,</w:t>
+        <w:t>race</w:t>
       </w:r>
       <w:proofErr w:type="gramEnd"/>
       <w:r>
-        <w:t xml:space="preserve"> i.e. Murder</w:t>
-      </w:r>
-    </w:p>
-    <w:p>
-      <w:r>
-        <w:t>or Manslaughter and Manslaughter by Negligence</w:t>
-      </w:r>
-    </w:p>
-    <w:p>
-      <w:r>
-        <w:t xml:space="preserve">4. Crime </w:t>
-      </w:r>
-      <w:proofErr w:type="spellStart"/>
-      <w:proofErr w:type="gramStart"/>
-      <w:r>
-        <w:t>Solved:It</w:t>
-      </w:r>
-      <w:proofErr w:type="spellEnd"/>
-      <w:proofErr w:type="gramEnd"/>
-      <w:r>
-        <w:t xml:space="preserve"> indicates whether the homicide has</w:t>
-      </w:r>
-    </w:p>
-    <w:p>
-      <w:r>
-        <w:t>been solved or not.</w:t>
-      </w:r>
-    </w:p>
-    <w:p>
-      <w:r>
-        <w:t>5. Victim Sex</w:t>
-      </w:r>
-    </w:p>
-    <w:p>
-      <w:r>
-        <w:t>6. Victim Age</w:t>
-      </w:r>
-    </w:p>
-    <w:p>
-      <w:r>
-        <w:t>7. Victim Ethnicity</w:t>
-      </w:r>
-    </w:p>
-    <w:p>
-      <w:r>
-        <w:t>8. Victim Race</w:t>
-      </w:r>
-    </w:p>
-    <w:p>
-      <w:r>
-        <w:t>9. Perpetrator Sex</w:t>
-      </w:r>
-    </w:p>
-    <w:p>
-      <w:r>
-        <w:t>10. Perpetrator Age</w:t>
-      </w:r>
-    </w:p>
-    <w:p>
-      <w:r>
-        <w:t>11. Perpetrator Ethnicity</w:t>
-      </w:r>
-    </w:p>
-    <w:p>
-      <w:r>
-        <w:t>12. Perpetrator Race</w:t>
+        <w:t xml:space="preserve"> and </w:t>
+      </w:r>
+      <w:r>
+        <w:t>ethnicity</w:t>
+      </w:r>
+      <w:r>
+        <w:t>.</w:t>
       </w:r>
     </w:p>
     <w:p>
@@ -336,7 +510,11 @@
         <w:pStyle w:val="Els-1storder-head"/>
       </w:pPr>
       <w:r>
-        <w:t>Methods</w:t>
+        <w:lastRenderedPageBreak/>
+        <w:t>M</w:t>
+      </w:r>
+      <w:r>
+        <w:t>ethods</w:t>
       </w:r>
     </w:p>
     <w:p>
@@ -365,6 +543,9 @@
       <w:r>
         <w:t>, Logistic Regression, Neural Networks and Scalable Vector Machines (SVMs) were used for the prediction of data.</w:t>
       </w:r>
+      <w:r>
+        <w:t xml:space="preserve"> </w:t>
+      </w:r>
     </w:p>
     <w:bookmarkEnd w:id="3"/>
     <w:p>
@@ -372,7 +553,6 @@
         <w:pStyle w:val="Els-2ndorder-head"/>
       </w:pPr>
       <w:r>
-        <w:lastRenderedPageBreak/>
         <w:t>Selection &amp; Pre-processing</w:t>
       </w:r>
     </w:p>
@@ -406,6 +586,7 @@
           <w:id w:val="-1419935988"/>
           <w:citation/>
         </w:sdtPr>
+        <w:sdtEndPr/>
         <w:sdtContent>
           <w:r>
             <w:fldChar w:fldCharType="begin"/>
@@ -417,7 +598,16 @@
             <w:fldChar w:fldCharType="separate"/>
           </w:r>
           <w:r>
-            <w:t xml:space="preserve"> (Project, 2018)</w:t>
+            <w:rPr>
+              <w:noProof/>
+            </w:rPr>
+            <w:t xml:space="preserve"> </w:t>
+          </w:r>
+          <w:r>
+            <w:rPr>
+              <w:noProof/>
+            </w:rPr>
+            <w:t>(Project, 2018)</w:t>
           </w:r>
           <w:r>
             <w:fldChar w:fldCharType="end"/>
@@ -475,13 +665,17 @@
         <w:t xml:space="preserve"> and the relationship between the victims and perpetrators. </w:t>
       </w:r>
       <w:r>
-        <w:t xml:space="preserve">The CSV file was read into a Panda’s </w:t>
-      </w:r>
-      <w:proofErr w:type="spellStart"/>
-      <w:r>
-        <w:t>dataframe</w:t>
-      </w:r>
-      <w:proofErr w:type="spellEnd"/>
+        <w:t>The CSV file was read into a Panda’s data</w:t>
+      </w:r>
+      <w:r>
+        <w:t xml:space="preserve"> </w:t>
+      </w:r>
+      <w:r>
+        <w:t>frame</w:t>
+      </w:r>
+      <w:r>
+        <w:t xml:space="preserve"> in a Python notebook</w:t>
+      </w:r>
       <w:r>
         <w:t xml:space="preserve">. </w:t>
       </w:r>
@@ -498,7 +692,31 @@
         <w:t>therefore</w:t>
       </w:r>
       <w:r>
-        <w:t xml:space="preserve"> no objects had to be removed. Feature Reduction was used to remove Record Id, Agency Code, Agency Name and Agency Type. The listed columns were irrelevant in predicting the features of Perpetrators. The columns Perpetrator Age and Victim Count were cased to numeric fields to allow numeric processing e.g. the mean. A perpetrator with age 0 was removed from the dataset as the age skewed the dataset and appears to incorrect data.</w:t>
+        <w:t xml:space="preserve"> no objects had to be removed. </w:t>
+      </w:r>
+      <w:r>
+        <w:t>The irrelevant columns listed here were removed:</w:t>
+      </w:r>
+      <w:r>
+        <w:t xml:space="preserve"> Record Id, Agency Code, Agency Name and Agency Type. The </w:t>
+      </w:r>
+      <w:r>
+        <w:t>removed</w:t>
+      </w:r>
+      <w:r>
+        <w:t xml:space="preserve"> columns were irrelevant in predicting the features of Perpetrators. The columns Perpetrator Age and Victim Count were cas</w:t>
+      </w:r>
+      <w:r>
+        <w:t>t</w:t>
+      </w:r>
+      <w:r>
+        <w:t xml:space="preserve">ed to numeric fields to allow numeric processing e.g. </w:t>
+      </w:r>
+      <w:r>
+        <w:t xml:space="preserve">to calculate </w:t>
+      </w:r>
+      <w:r>
+        <w:t>the mean. A perpetrator with age 0 was removed from the dataset as the age skewed the dataset and appears to incorrect data.</w:t>
       </w:r>
     </w:p>
     <w:p>
@@ -515,23 +733,28 @@
         <w:pStyle w:val="Els-body-text"/>
       </w:pPr>
       <w:r>
-        <w:t xml:space="preserve">The CSV file has already been read in from a .CSV file to a pandas </w:t>
-      </w:r>
-      <w:proofErr w:type="spellStart"/>
-      <w:r>
-        <w:t>dataframe</w:t>
-      </w:r>
-      <w:proofErr w:type="spellEnd"/>
-      <w:r>
-        <w:t xml:space="preserve">. The previous step of pre-processing is executed on the pandas </w:t>
-      </w:r>
-      <w:proofErr w:type="spellStart"/>
-      <w:r>
-        <w:t>dataframe</w:t>
-      </w:r>
-      <w:proofErr w:type="spellEnd"/>
-      <w:r>
-        <w:t xml:space="preserve"> which exists in persistent memory.</w:t>
+        <w:t>The CSV file has already been read in from a .CSV file to a pandas data</w:t>
+      </w:r>
+      <w:r>
+        <w:t xml:space="preserve"> </w:t>
+      </w:r>
+      <w:r>
+        <w:t>frame</w:t>
+      </w:r>
+      <w:r>
+        <w:t xml:space="preserve">. The previous step of pre-processing is executed on the </w:t>
+      </w:r>
+      <w:r>
+        <w:t>Panda’s</w:t>
+      </w:r>
+      <w:r>
+        <w:t xml:space="preserve"> data</w:t>
+      </w:r>
+      <w:r>
+        <w:t xml:space="preserve"> </w:t>
+      </w:r>
+      <w:r>
+        <w:t>frame which exists in persistent memory.</w:t>
       </w:r>
     </w:p>
     <w:p>
@@ -556,10 +779,7 @@
         <w:pStyle w:val="Els-body-text"/>
       </w:pPr>
       <w:r>
-        <w:t xml:space="preserve">The </w:t>
-      </w:r>
-      <w:r>
-        <w:t>dataset was read in using</w:t>
+        <w:t>The dataset was read in using</w:t>
       </w:r>
       <w:r>
         <w:t xml:space="preserve"> the</w:t>
@@ -707,35 +927,24 @@
         <w:t>bar chart</w:t>
       </w:r>
       <w:r>
+        <w:t xml:space="preserve"> in figure 1</w:t>
+      </w:r>
+      <w:r>
         <w:t xml:space="preserve"> </w:t>
       </w:r>
       <w:r>
-        <w:t>visualized</w:t>
-      </w:r>
-      <w:r>
-        <w:t xml:space="preserve"> </w:t>
-      </w:r>
-      <w:proofErr w:type="spellStart"/>
-      <w:r>
-        <w:t>th</w:t>
-      </w:r>
-      <w:r>
-        <w:t>r</w:t>
-      </w:r>
-      <w:r>
-        <w:t>s</w:t>
-      </w:r>
-      <w:proofErr w:type="spellEnd"/>
-      <w:r>
-        <w:t xml:space="preserve"> an outlier of weapons – the handgun. Also, from the histogram, it’s evident that gun violence makes up a large portion of homicides. There are 5 types of guns listed within the dataset: handguns, guns, firearms, </w:t>
-      </w:r>
-      <w:proofErr w:type="gramStart"/>
-      <w:r>
-        <w:t>shotguns</w:t>
-      </w:r>
-      <w:proofErr w:type="gramEnd"/>
-      <w:r>
-        <w:t xml:space="preserve"> and rifles.</w:t>
+        <w:t>demonstrates the</w:t>
+      </w:r>
+      <w:r>
+        <w:t xml:space="preserve"> outlier of</w:t>
+      </w:r>
+      <w:r>
+        <w:t xml:space="preserve"> the</w:t>
+      </w:r>
+      <w:bookmarkStart w:id="5" w:name="_GoBack"/>
+      <w:bookmarkEnd w:id="5"/>
+      <w:r>
+        <w:t xml:space="preserve"> weapons – the handgun. Also, from the histogram, it’s evident that gun violence makes up a large portion of homicides. There are 5 types of guns listed within the dataset: handguns, guns, firearms, shotguns and rifles.</w:t>
       </w:r>
     </w:p>
     <w:p>
@@ -745,18 +954,19 @@
       <w:r>
         <w:rPr>
           <w:noProof/>
+          <w:lang w:val="en-IE" w:eastAsia="en-IE"/>
         </w:rPr>
         <w:drawing>
-          <wp:anchor distT="0" distB="0" distL="114300" distR="114300" simplePos="0" relativeHeight="251658240" behindDoc="1" locked="0" layoutInCell="1" allowOverlap="1" wp14:anchorId="3548E0F1" wp14:editId="5D647DA7">
+          <wp:anchor distT="0" distB="0" distL="114300" distR="114300" simplePos="0" relativeHeight="251658240" behindDoc="1" locked="0" layoutInCell="1" allowOverlap="1" wp14:anchorId="3548E0F1" wp14:editId="0AA6FFCA">
             <wp:simplePos x="0" y="0"/>
             <wp:positionH relativeFrom="margin">
-              <wp:posOffset>1646555</wp:posOffset>
+              <wp:posOffset>1665605</wp:posOffset>
             </wp:positionH>
             <wp:positionV relativeFrom="paragraph">
-              <wp:posOffset>41275</wp:posOffset>
+              <wp:posOffset>5715</wp:posOffset>
             </wp:positionV>
-            <wp:extent cx="3028163" cy="1755140"/>
-            <wp:effectExtent l="0" t="0" r="1270" b="0"/>
+            <wp:extent cx="2361846" cy="1303020"/>
+            <wp:effectExtent l="0" t="0" r="635" b="0"/>
             <wp:wrapNone/>
             <wp:docPr id="1" name="Picture 1"/>
             <wp:cNvGraphicFramePr>
@@ -769,7 +979,7 @@
                     <pic:cNvPr id="1" name=""/>
                     <pic:cNvPicPr/>
                   </pic:nvPicPr>
-                  <pic:blipFill>
+                  <pic:blipFill rotWithShape="1">
                     <a:blip r:embed="rId9" cstate="print">
                       <a:extLst>
                         <a:ext uri="{28A0092B-C50C-407E-A947-70E740481C1C}">
@@ -777,18 +987,25 @@
                         </a:ext>
                       </a:extLst>
                     </a:blip>
-                    <a:stretch>
-                      <a:fillRect/>
-                    </a:stretch>
+                    <a:srcRect t="2606" r="10151" b="4036"/>
+                    <a:stretch/>
                   </pic:blipFill>
-                  <pic:spPr>
+                  <pic:spPr bwMode="auto">
                     <a:xfrm>
                       <a:off x="0" y="0"/>
-                      <a:ext cx="3028163" cy="1755140"/>
+                      <a:ext cx="2361846" cy="1303020"/>
                     </a:xfrm>
                     <a:prstGeom prst="rect">
                       <a:avLst/>
                     </a:prstGeom>
+                    <a:ln>
+                      <a:noFill/>
+                    </a:ln>
+                    <a:extLst>
+                      <a:ext uri="{53640926-AAD7-44D8-BBD7-CCE9431645EC}">
+                        <a14:shadowObscured xmlns:a14="http://schemas.microsoft.com/office/drawing/2010/main"/>
+                      </a:ext>
+                    </a:extLst>
                   </pic:spPr>
                 </pic:pic>
               </a:graphicData>
@@ -837,35 +1054,15 @@
         <w:spacing w:line="240" w:lineRule="auto"/>
         <w:jc w:val="center"/>
       </w:pPr>
-    </w:p>
-    <w:p>
-      <w:pPr>
-        <w:pStyle w:val="Els-caption"/>
-        <w:spacing w:line="240" w:lineRule="auto"/>
-        <w:jc w:val="center"/>
-      </w:pPr>
-    </w:p>
-    <w:p>
-      <w:pPr>
-        <w:pStyle w:val="Els-caption"/>
-        <w:spacing w:line="240" w:lineRule="auto"/>
-        <w:jc w:val="center"/>
-      </w:pPr>
       <w:r>
         <w:t xml:space="preserve">Fig. </w:t>
       </w:r>
       <w:r>
-        <w:t>2</w:t>
+        <w:t>1</w:t>
       </w:r>
       <w:r>
         <w:t>.  Percentage of Crimes vs Unsolved Crimes.</w:t>
       </w:r>
-    </w:p>
-    <w:p>
-      <w:pPr>
-        <w:pStyle w:val="Els-caption"/>
-        <w:spacing w:line="240" w:lineRule="auto"/>
-      </w:pPr>
     </w:p>
     <w:p>
       <w:pPr>
@@ -899,19 +1096,13 @@
         <w:t>i</w:t>
       </w:r>
       <w:r>
-        <w:t xml:space="preserve">nterpretation of gun </w:t>
-      </w:r>
-      <w:r>
-        <w:t>homicides</w:t>
+        <w:t>nterpretation of gun homicides</w:t>
       </w:r>
       <w:r>
         <w:t xml:space="preserve"> findings</w:t>
       </w:r>
       <w:r>
-        <w:t xml:space="preserve"> is where the following weapons have been used</w:t>
-      </w:r>
-      <w:r>
-        <w:t xml:space="preserve"> have been used by a perpetrator against a victim: Handgun, Rifle, Shotgun, Firearm. A total of </w:t>
+        <w:t xml:space="preserve"> is where the following weapons have been used have been used by a perpetrator against a victim: Handgun, Rifle, Shotgun, Firearm. A total of </w:t>
       </w:r>
       <w:r>
         <w:t>28</w:t>
@@ -923,16 +1114,22 @@
         <w:t>4390</w:t>
       </w:r>
       <w:r>
-        <w:t xml:space="preserve"> cases of the full dataset of 63,454 cases of homicide account for gun related violence. The state in the USA with the most instances of homicide account for California</w:t>
-      </w:r>
-      <w:r>
-        <w:t xml:space="preserve">. This suggests California is the state where people are most susceptible to die from homicide </w:t>
-      </w:r>
-      <w:r>
-        <w:t>by</w:t>
-      </w:r>
-      <w:r>
-        <w:t xml:space="preserve"> gun violence.</w:t>
+        <w:t xml:space="preserve"> cases of the full dataset of 63,454 cases of homicide account for gun related violence. The state in the USA with the most instances of homicide </w:t>
+      </w:r>
+      <w:r>
+        <w:t>are</w:t>
+      </w:r>
+      <w:r>
+        <w:t xml:space="preserve"> </w:t>
+      </w:r>
+      <w:r>
+        <w:t>in</w:t>
+      </w:r>
+      <w:r>
+        <w:t xml:space="preserve"> California</w:t>
+      </w:r>
+      <w:r>
+        <w:t>.</w:t>
       </w:r>
     </w:p>
     <w:p>
@@ -976,7 +1173,13 @@
         <w:t xml:space="preserve"> of all homicides. The</w:t>
       </w:r>
       <w:r>
-        <w:t xml:space="preserve"> most common weapon used against an unknown/stranger victim is a handgun, reinforcing the point about gun violence. </w:t>
+        <w:t xml:space="preserve"> most common weapon used against an unknown/stranger victim is a handgun</w:t>
+      </w:r>
+      <w:r>
+        <w:t xml:space="preserve"> as seen in figure 4(a)</w:t>
+      </w:r>
+      <w:r>
+        <w:t xml:space="preserve">, reinforcing the point about gun violence. </w:t>
       </w:r>
       <w:r>
         <w:t>T</w:t>
@@ -994,16 +1197,7 @@
         <w:t>between a perpetrator and their victim are strangers, acquaintances and unknown</w:t>
       </w:r>
       <w:r>
-        <w:t xml:space="preserve">. This may suggest that the crime is </w:t>
-      </w:r>
-      <w:r>
-        <w:t>random,</w:t>
-      </w:r>
-      <w:r>
-        <w:t xml:space="preserve"> </w:t>
-      </w:r>
-      <w:r>
-        <w:t>and the Perpetrator was in pursuit of something e.g. money or it may have to do with a psychological disorder of the Perpetrator. The perpetrator may be a serial killer.</w:t>
+        <w:t xml:space="preserve"> as seen in the bar chart in figure 4(b).</w:t>
       </w:r>
     </w:p>
     <w:p>
@@ -1020,6 +1214,7 @@
       <w:r>
         <w:rPr>
           <w:noProof/>
+          <w:lang w:val="en-IE" w:eastAsia="en-IE"/>
         </w:rPr>
         <w:drawing>
           <wp:anchor distT="0" distB="0" distL="114300" distR="114300" simplePos="0" relativeHeight="251659264" behindDoc="0" locked="0" layoutInCell="1" allowOverlap="1" wp14:anchorId="24D3F5F8" wp14:editId="2BAC7512">
@@ -1080,6 +1275,7 @@
       <w:r>
         <w:rPr>
           <w:noProof/>
+          <w:lang w:val="en-IE" w:eastAsia="en-IE"/>
         </w:rPr>
         <w:drawing>
           <wp:inline distT="0" distB="0" distL="0" distR="0" wp14:anchorId="189A78CC" wp14:editId="1BD0DD46">
@@ -1134,13 +1330,10 @@
         <w:t xml:space="preserve">Fig. </w:t>
       </w:r>
       <w:r>
-        <w:t>4</w:t>
-      </w:r>
-      <w:r>
-        <w:t xml:space="preserve">. </w:t>
-      </w:r>
-      <w:r>
-        <w:t xml:space="preserve">(a) (b) </w:t>
+        <w:t>2</w:t>
+      </w:r>
+      <w:r>
+        <w:t xml:space="preserve">. (a) (b) </w:t>
       </w:r>
       <w:r>
         <w:t>Left – Bar Chart of Unknown/Stranger Relationship Weapons, Right – Horizontal bar chart of all the relationships</w:t>
@@ -1183,13 +1376,31 @@
       <w:r>
         <w:t>: Wife, Husband, Son, Daughter, Brother, Sister, Father, Mother and Family</w:t>
       </w:r>
+      <w:r>
+        <w:t>.</w:t>
+      </w:r>
     </w:p>
     <w:p>
       <w:pPr>
         <w:pStyle w:val="Els-body-text"/>
       </w:pPr>
       <w:r>
-        <w:t xml:space="preserve">From the histogram and </w:t>
+        <w:t xml:space="preserve">From the histogram </w:t>
+      </w:r>
+      <w:r>
+        <w:t xml:space="preserve">in figure </w:t>
+      </w:r>
+      <w:r>
+        <w:t>3</w:t>
+      </w:r>
+      <w:r>
+        <w:t xml:space="preserve">, </w:t>
+      </w:r>
+      <w:r>
+        <w:t>and</w:t>
+      </w:r>
+      <w:r>
+        <w:t xml:space="preserve"> the </w:t>
       </w:r>
       <w:proofErr w:type="gramStart"/>
       <w:r>
@@ -1206,16 +1417,7 @@
         <w:t>Familicide is least common against the father w</w:t>
       </w:r>
       <w:r>
-        <w:t>ithin this dataset. The results</w:t>
-      </w:r>
-      <w:r>
-        <w:t xml:space="preserve"> suggest</w:t>
-      </w:r>
-      <w:r>
-        <w:t xml:space="preserve"> </w:t>
-      </w:r>
-      <w:r>
-        <w:t>evidence of domestic violence.</w:t>
+        <w:t xml:space="preserve">ithin this dataset. </w:t>
       </w:r>
     </w:p>
     <w:p>
@@ -1225,10 +1427,11 @@
       <w:r>
         <w:rPr>
           <w:noProof/>
+          <w:lang w:val="en-IE" w:eastAsia="en-IE"/>
         </w:rPr>
         <w:drawing>
-          <wp:inline distT="0" distB="0" distL="0" distR="0" wp14:anchorId="2B4FF75B" wp14:editId="0D0A2D07">
-            <wp:extent cx="2522220" cy="1300194"/>
+          <wp:inline distT="0" distB="0" distL="0" distR="0" wp14:anchorId="2B4FF75B" wp14:editId="762BFB1C">
+            <wp:extent cx="3148542" cy="1623060"/>
             <wp:effectExtent l="0" t="0" r="0" b="0"/>
             <wp:docPr id="20" name="Picture 20"/>
             <wp:cNvGraphicFramePr>
@@ -1249,7 +1452,7 @@
                   <pic:spPr bwMode="auto">
                     <a:xfrm>
                       <a:off x="0" y="0"/>
-                      <a:ext cx="2557582" cy="1318423"/>
+                      <a:ext cx="3247365" cy="1674003"/>
                     </a:xfrm>
                     <a:prstGeom prst="rect">
                       <a:avLst/>
@@ -1277,11 +1480,21 @@
         <w:jc w:val="center"/>
       </w:pPr>
       <w:r>
-        <w:t>Fig</w:t>
-      </w:r>
-      <w:r>
-        <w:t xml:space="preserve"> 5. Familicide Relationships plotted on a histogram</w:t>
-      </w:r>
+        <w:t xml:space="preserve">Fig </w:t>
+      </w:r>
+      <w:r>
+        <w:t>3.</w:t>
+      </w:r>
+      <w:r>
+        <w:t xml:space="preserve"> Familicide Relationships plotted on a histogram</w:t>
+      </w:r>
+    </w:p>
+    <w:p>
+      <w:pPr>
+        <w:pStyle w:val="Els-caption"/>
+        <w:spacing w:line="240" w:lineRule="auto"/>
+        <w:jc w:val="center"/>
+      </w:pPr>
     </w:p>
     <w:p>
       <w:pPr>
@@ -1309,31 +1522,66 @@
         <w:pStyle w:val="Els-body-text"/>
       </w:pPr>
       <w:r>
-        <w:t xml:space="preserve">The pie chart in figure 6(a) indicates that that there are more Male perpetrators. The evidence indicates males are </w:t>
-      </w:r>
-      <w:r>
-        <w:t xml:space="preserve">most likely to commit a </w:t>
-      </w:r>
-      <w:r>
-        <w:t>homicide</w:t>
+        <w:t xml:space="preserve">The pie chart in figure </w:t>
+      </w:r>
+      <w:r>
+        <w:t>4</w:t>
+      </w:r>
+      <w:r>
+        <w:t>(a) indicates that that there are more Male perpetrators.</w:t>
+      </w:r>
+      <w:r>
+        <w:t xml:space="preserve"> Females only account to 7.6% of females. Unknown Perpetrators account for the 29.8% of all the Perpetrators sex. </w:t>
+      </w:r>
+      <w:r>
+        <w:t xml:space="preserve">The evidence indicates males are most likely to commit a homicide as opposed </w:t>
+      </w:r>
+      <w:r>
+        <w:t>to their</w:t>
+      </w:r>
+      <w:r>
+        <w:t xml:space="preserve"> female counterparts. There is also 29.8% of unknown per</w:t>
+      </w:r>
+      <w:r>
+        <w:t xml:space="preserve">petrators </w:t>
+      </w:r>
+      <w:r>
+        <w:t>sexes</w:t>
+      </w:r>
+      <w:r>
+        <w:t xml:space="preserve"> as they may not have been apprehended by the police yet.</w:t>
+      </w:r>
+    </w:p>
+    <w:p>
+      <w:pPr>
+        <w:pStyle w:val="Els-body-text"/>
+      </w:pPr>
+      <w:r>
+        <w:t xml:space="preserve">The perpetrator race </w:t>
+      </w:r>
+      <w:r>
+        <w:t>type’s</w:t>
       </w:r>
       <w:r>
         <w:t xml:space="preserve"> </w:t>
       </w:r>
       <w:r>
-        <w:t xml:space="preserve">as opposed </w:t>
-      </w:r>
-      <w:r>
-        <w:t>to their</w:t>
-      </w:r>
-      <w:r>
-        <w:t xml:space="preserve"> female counterparts.</w:t>
-      </w:r>
-      <w:r>
-        <w:t xml:space="preserve"> There is also 29.8% of unknown perpetrator sexes</w:t>
-      </w:r>
-      <w:r>
-        <w:t xml:space="preserve"> as they may not have been apprehended by the police yet.</w:t>
+        <w:t xml:space="preserve">histogram </w:t>
+      </w:r>
+      <w:r>
+        <w:t xml:space="preserve">indicates that </w:t>
+      </w:r>
+      <w:r>
+        <w:t>Perpetrators of a white race are</w:t>
+      </w:r>
+      <w:r>
+        <w:t xml:space="preserve"> most likely to commit homicide as seen in figure </w:t>
+      </w:r>
+      <w:r>
+        <w:t>4</w:t>
+      </w:r>
+      <w:r>
+        <w:t>(b).</w:t>
       </w:r>
     </w:p>
     <w:p>
@@ -1341,23 +1589,6 @@
         <w:pStyle w:val="Els-body-text"/>
       </w:pPr>
       <w:r>
-        <w:t xml:space="preserve">The perpetrator race types </w:t>
-      </w:r>
-      <w:r>
-        <w:t xml:space="preserve">histogram </w:t>
-      </w:r>
-      <w:r>
-        <w:t xml:space="preserve">indicates that </w:t>
-      </w:r>
-      <w:r>
-        <w:t>Perpetrators of a white race are most likely to commit homicide.</w:t>
-      </w:r>
-    </w:p>
-    <w:p>
-      <w:pPr>
-        <w:pStyle w:val="Els-body-text"/>
-      </w:pPr>
-      <w:r>
         <w:t xml:space="preserve">The perpetrator’s age profile is an average of </w:t>
       </w:r>
       <w:proofErr w:type="gramStart"/>
@@ -1366,16 +1597,17 @@
       </w:r>
       <w:proofErr w:type="gramEnd"/>
       <w:r>
+        <w:t xml:space="preserve"> as shown in figure 4(c)</w:t>
+      </w:r>
+      <w:r>
         <w:t>.</w:t>
       </w:r>
       <w:r>
         <w:t xml:space="preserve"> The average of a perpetrator is young which highlights the need for additional resources for young offenders in the American Justice </w:t>
       </w:r>
-      <w:proofErr w:type="spellStart"/>
-      <w:r>
-        <w:t>Sytem</w:t>
-      </w:r>
-      <w:proofErr w:type="spellEnd"/>
+      <w:r>
+        <w:t>System</w:t>
+      </w:r>
       <w:r>
         <w:t>.</w:t>
       </w:r>
@@ -1418,11 +1650,12 @@
       <w:r>
         <w:rPr>
           <w:noProof/>
+          <w:lang w:val="en-IE" w:eastAsia="en-IE"/>
         </w:rPr>
         <w:drawing>
-          <wp:inline distT="0" distB="0" distL="0" distR="0" wp14:anchorId="71840B36" wp14:editId="59ECC565">
-            <wp:extent cx="2910205" cy="1844040"/>
-            <wp:effectExtent l="0" t="0" r="4445" b="3810"/>
+          <wp:inline distT="0" distB="0" distL="0" distR="0" wp14:anchorId="71840B36" wp14:editId="6F2503A1">
+            <wp:extent cx="1842770" cy="1434364"/>
+            <wp:effectExtent l="0" t="0" r="5080" b="0"/>
             <wp:docPr id="22" name="Picture 22"/>
             <wp:cNvGraphicFramePr>
               <a:graphicFrameLocks xmlns:a="http://schemas.openxmlformats.org/drawingml/2006/main" noChangeAspect="1"/>
@@ -1443,7 +1676,7 @@
                   <pic:spPr>
                     <a:xfrm>
                       <a:off x="0" y="0"/>
-                      <a:ext cx="2930057" cy="1856619"/>
+                      <a:ext cx="1872670" cy="1457638"/>
                     </a:xfrm>
                     <a:prstGeom prst="rect">
                       <a:avLst/>
@@ -1464,11 +1697,12 @@
       <w:r>
         <w:rPr>
           <w:noProof/>
+          <w:lang w:val="en-IE" w:eastAsia="en-IE"/>
         </w:rPr>
         <w:drawing>
-          <wp:inline distT="0" distB="0" distL="0" distR="0" wp14:anchorId="06DF3255" wp14:editId="5A416888">
-            <wp:extent cx="2773680" cy="2300183"/>
-            <wp:effectExtent l="0" t="0" r="7620" b="5080"/>
+          <wp:inline distT="0" distB="0" distL="0" distR="0" wp14:anchorId="06DF3255" wp14:editId="55612876">
+            <wp:extent cx="2979420" cy="1769110"/>
+            <wp:effectExtent l="0" t="0" r="0" b="2540"/>
             <wp:docPr id="23" name="Picture 23"/>
             <wp:cNvGraphicFramePr>
               <a:graphicFrameLocks xmlns:a="http://schemas.openxmlformats.org/drawingml/2006/main" noChangeAspect="1"/>
@@ -1489,7 +1723,7 @@
                   <pic:spPr>
                     <a:xfrm>
                       <a:off x="0" y="0"/>
-                      <a:ext cx="2776349" cy="2302396"/>
+                      <a:ext cx="3018952" cy="1792583"/>
                     </a:xfrm>
                     <a:prstGeom prst="rect">
                       <a:avLst/>
@@ -1511,6 +1745,7 @@
       <w:r>
         <w:rPr>
           <w:noProof/>
+          <w:lang w:val="en-IE" w:eastAsia="en-IE"/>
         </w:rPr>
         <w:drawing>
           <wp:anchor distT="0" distB="0" distL="114300" distR="114300" simplePos="0" relativeHeight="251660288" behindDoc="1" locked="0" layoutInCell="1" allowOverlap="1" wp14:anchorId="67488239" wp14:editId="0EBFFFCA">
@@ -1577,7 +1812,7 @@
         <w:t xml:space="preserve">Fig </w:t>
       </w:r>
       <w:r>
-        <w:t>6</w:t>
+        <w:t>4</w:t>
       </w:r>
       <w:r>
         <w:t>.</w:t>
@@ -1593,72 +1828,247 @@
       </w:r>
     </w:p>
     <w:p/>
-    <w:p>
-      <w:pPr>
-        <w:pStyle w:val="Els-body-text"/>
-      </w:pPr>
-    </w:p>
-    <w:p>
-      <w:pPr>
-        <w:pStyle w:val="Els-body-text"/>
-      </w:pPr>
-    </w:p>
-    <w:bookmarkEnd w:id="4"/>
-    <w:p>
-      <w:pPr>
-        <w:pStyle w:val="Els-2ndorder-head"/>
-      </w:pPr>
-      <w:r>
-        <w:t xml:space="preserve">Data Mining – </w:t>
-      </w:r>
-      <w:r>
-        <w:t>Predictive Analysis</w:t>
-      </w:r>
-    </w:p>
-    <w:p>
-      <w:pPr>
-        <w:pStyle w:val="Els-3rdorder-head"/>
-      </w:pPr>
-      <w:r>
-        <w:t>Perpetrator Sex Prediction</w:t>
-      </w:r>
-    </w:p>
     <w:p>
       <w:pPr>
         <w:pStyle w:val="Els-body-text"/>
         <w:ind w:firstLine="0"/>
       </w:pPr>
-      <w:r>
-        <w:t xml:space="preserve">Predictive Analysis </w:t>
-      </w:r>
-      <w:r>
-        <w:t xml:space="preserve">was performed on </w:t>
-      </w:r>
-      <w:r>
-        <w:t xml:space="preserve">the Perpetrator </w:t>
-      </w:r>
-      <w:r>
-        <w:t>Sex</w:t>
+    </w:p>
+    <w:bookmarkEnd w:id="4"/>
+    <w:p>
+      <w:pPr>
+        <w:pStyle w:val="Els-2ndorder-head"/>
+      </w:pPr>
+      <w:r>
+        <w:t>Data Mining – Predictive Analysis</w:t>
+      </w:r>
+    </w:p>
+    <w:p>
+      <w:pPr>
+        <w:pStyle w:val="Els-3rdorder-head"/>
+      </w:pPr>
+      <w:r>
+        <w:t>Perpetrator Sex Prediction</w:t>
+      </w:r>
+    </w:p>
+    <w:p>
+      <w:pPr>
+        <w:pStyle w:val="Els-body-text"/>
+      </w:pPr>
+      <w:r>
+        <w:t>Predictive Analysis was performed on the Perpetrator Sex using Logistic Regression and a SVM following the method in the journal Prediction on Homicide Reports, 1980-2014 (Liu, et al., 2018).</w:t>
+      </w:r>
+    </w:p>
+    <w:p>
+      <w:pPr>
+        <w:pStyle w:val="Els-body-text"/>
+      </w:pPr>
+    </w:p>
+    <w:p>
+      <w:pPr>
+        <w:pStyle w:val="Els-body-text"/>
+        <w:rPr>
+          <w:i/>
+        </w:rPr>
+      </w:pPr>
+      <w:r>
+        <w:rPr>
+          <w:i/>
+        </w:rPr>
+        <w:t>Pre-processing</w:t>
+      </w:r>
+      <w:r>
+        <w:rPr>
+          <w:i/>
+        </w:rPr>
+        <w:t xml:space="preserve"> for Logistic Regression and SVM</w:t>
+      </w:r>
+    </w:p>
+    <w:p>
+      <w:pPr>
+        <w:pStyle w:val="Els-body-text"/>
+        <w:ind w:firstLine="0"/>
+      </w:pPr>
+      <w:r>
+        <w:t xml:space="preserve">The </w:t>
+      </w:r>
+      <w:r>
+        <w:t>data frame</w:t>
+      </w:r>
+      <w:r>
+        <w:t xml:space="preserve"> was preprocessed to only include rows where the crime was solved; </w:t>
+      </w:r>
+      <w:r>
+        <w:t xml:space="preserve">where </w:t>
+      </w:r>
+      <w:r>
+        <w:t xml:space="preserve">the perpetrator was not </w:t>
+      </w:r>
+      <w:r>
+        <w:t>unknown,</w:t>
+      </w:r>
+      <w:r>
+        <w:t xml:space="preserve"> and the victim sex was not unknown.</w:t>
       </w:r>
       <w:r>
         <w:t xml:space="preserve"> </w:t>
       </w:r>
       <w:r>
-        <w:t xml:space="preserve">using Logistic Regression and </w:t>
+        <w:t xml:space="preserve">The dimension of the </w:t>
+      </w:r>
+      <w:r>
+        <w:t>data frame</w:t>
+      </w:r>
+      <w:r>
+        <w:t xml:space="preserve"> was reduced further to include the following columns: </w:t>
+      </w:r>
+      <w:r>
+        <w:t>Year, Victim Ethnicity, Victim Sex, Victim Age, and Victim Race. The X variable should only contain the following:</w:t>
+      </w:r>
+    </w:p>
+    <w:p>
+      <w:pPr>
+        <w:pStyle w:val="Els-body-text"/>
+        <w:ind w:firstLine="0"/>
+      </w:pPr>
+    </w:p>
+    <w:p>
+      <w:pPr>
+        <w:pStyle w:val="Els-body-text"/>
+        <w:ind w:firstLine="0"/>
+      </w:pPr>
+      <w:r>
+        <w:t xml:space="preserve">X = </w:t>
       </w:r>
       <w:proofErr w:type="gramStart"/>
       <w:r>
-        <w:t>a</w:t>
+        <w:t>df[</w:t>
       </w:r>
       <w:proofErr w:type="gramEnd"/>
       <w:r>
-        <w:t xml:space="preserve"> SVM following</w:t>
-      </w:r>
-      <w:r>
-        <w:t xml:space="preserve"> the method in the journal</w:t>
-      </w:r>
-      <w:r>
-        <w:t xml:space="preserve"> </w:t>
+        <w:t>['Year', 'Victim Ethnicity', 'Victim Sex', 'Victim Age', 'Victim Race']]</w:t>
+      </w:r>
+    </w:p>
+    <w:p>
+      <w:pPr>
+        <w:pStyle w:val="Els-body-text"/>
+        <w:ind w:firstLine="0"/>
+      </w:pPr>
+    </w:p>
+    <w:p>
+      <w:pPr>
+        <w:pStyle w:val="Els-body-text"/>
+      </w:pPr>
+      <w:r>
+        <w:t xml:space="preserve">The </w:t>
+      </w:r>
+      <w:proofErr w:type="spellStart"/>
+      <w:r>
+        <w:t>get_</w:t>
+      </w:r>
+      <w:proofErr w:type="gramStart"/>
+      <w:r>
+        <w:t>dummies</w:t>
+      </w:r>
+      <w:proofErr w:type="spellEnd"/>
+      <w:r>
+        <w:t>(</w:t>
+      </w:r>
+      <w:proofErr w:type="gramEnd"/>
+      <w:r>
+        <w:t xml:space="preserve">) method in the pandas module was used to transform categorical </w:t>
+      </w:r>
+      <w:r>
+        <w:t xml:space="preserve">into </w:t>
+      </w:r>
+      <w:r>
+        <w:t>binary numbers</w:t>
+      </w:r>
+      <w:r>
+        <w:t xml:space="preserve">. The variable to be predicted is specified. A train- test split using </w:t>
+      </w:r>
+      <w:r>
+        <w:t xml:space="preserve">the </w:t>
+      </w:r>
+      <w:proofErr w:type="spellStart"/>
+      <w:r>
+        <w:t>Sklearn</w:t>
+      </w:r>
+      <w:proofErr w:type="spellEnd"/>
+      <w:r>
+        <w:t xml:space="preserve"> (Python module)</w:t>
+      </w:r>
+      <w:r>
+        <w:t xml:space="preserve"> is created: 70% train: 30% test.</w:t>
+      </w:r>
+      <w:r>
+        <w:t xml:space="preserve"> The train set contains approximately 44697 rows. The test set contains approximately 13409 rows of data.</w:t>
+      </w:r>
+    </w:p>
+    <w:p>
+      <w:pPr>
+        <w:pStyle w:val="Els-body-text"/>
+        <w:ind w:firstLine="0"/>
+        <w:rPr>
+          <w:i/>
+        </w:rPr>
+      </w:pPr>
+    </w:p>
+    <w:p>
+      <w:pPr>
+        <w:pStyle w:val="Els-body-text"/>
+        <w:ind w:firstLine="0"/>
+        <w:rPr>
+          <w:i/>
+        </w:rPr>
+      </w:pPr>
+      <w:r>
+        <w:rPr>
+          <w:i/>
+        </w:rPr>
+        <w:lastRenderedPageBreak/>
+        <w:t>Data Mining – Predictive Analysis – Logistic Regression</w:t>
+      </w:r>
+    </w:p>
+    <w:p>
+      <w:pPr>
+        <w:pStyle w:val="Els-body-text"/>
+      </w:pPr>
+      <w:r>
+        <w:t>A model for Logistic Regression is created. The X and Y train values are fit into the model and then predicted with the X test values.</w:t>
+      </w:r>
+    </w:p>
+    <w:p>
+      <w:pPr>
+        <w:pStyle w:val="Els-body-text"/>
+      </w:pPr>
+      <w:r>
+        <w:t xml:space="preserve">A model for a SVM is created </w:t>
+      </w:r>
+      <w:r>
+        <w:t>The X and Y train values are fit into the model and then predicted with the X test values.</w:t>
+      </w:r>
+    </w:p>
+    <w:p>
+      <w:pPr>
+        <w:pStyle w:val="Els-3rdorder-head"/>
+      </w:pPr>
+      <w:r>
+        <w:t>Perpetrator Race Prediction</w:t>
+      </w:r>
+    </w:p>
+    <w:p>
+      <w:pPr>
+        <w:pStyle w:val="Els-body-text"/>
+      </w:pPr>
+      <w:r>
+        <w:t xml:space="preserve">Predictive Analysis was performed on the Perpetrator Race using Logistic Regression </w:t>
+      </w:r>
+      <w:r>
+        <w:t>following</w:t>
+      </w:r>
+      <w:r>
+        <w:t xml:space="preserve"> the method in the journal </w:t>
       </w:r>
       <w:r>
         <w:t>Prediction on Homicide Reports, 1980-2014</w:t>
@@ -1668,9 +2078,281 @@
       </w:r>
       <w:sdt>
         <w:sdtPr>
-          <w:id w:val="-584220902"/>
+          <w:id w:val="-297843237"/>
           <w:citation/>
         </w:sdtPr>
+        <w:sdtEndPr/>
+        <w:sdtContent>
+          <w:r>
+            <w:fldChar w:fldCharType="begin"/>
+          </w:r>
+          <w:r>
+            <w:instrText xml:space="preserve"> CITATION Liu18 \l 2057 </w:instrText>
+          </w:r>
+          <w:r>
+            <w:fldChar w:fldCharType="separate"/>
+          </w:r>
+          <w:r>
+            <w:rPr>
+              <w:noProof/>
+            </w:rPr>
+            <w:t>(Liu, et al., 2018)</w:t>
+          </w:r>
+          <w:r>
+            <w:fldChar w:fldCharType="end"/>
+          </w:r>
+        </w:sdtContent>
+      </w:sdt>
+      <w:r>
+        <w:t xml:space="preserve">. A Multi-Layer Perceptron also used to predict a Perpetrator’s Race. The </w:t>
+      </w:r>
+      <w:r>
+        <w:t>data frame</w:t>
+      </w:r>
+      <w:r>
+        <w:t xml:space="preserve"> was preprocessed to only include rows where the crime was solved; the perpetrator was not </w:t>
+      </w:r>
+      <w:r>
+        <w:t>unknown,</w:t>
+      </w:r>
+      <w:r>
+        <w:t xml:space="preserve"> and the victim sex was not unknown.</w:t>
+      </w:r>
+      <w:r>
+        <w:t xml:space="preserve"> The </w:t>
+      </w:r>
+      <w:r>
+        <w:t>data frame’s</w:t>
+      </w:r>
+      <w:r>
+        <w:t xml:space="preserve"> dimension was reduced further to include the following columns:</w:t>
+      </w:r>
+    </w:p>
+    <w:p>
+      <w:pPr>
+        <w:pStyle w:val="Els-body-text"/>
+        <w:ind w:firstLine="0"/>
+      </w:pPr>
+    </w:p>
+    <w:p>
+      <w:pPr>
+        <w:pStyle w:val="Els-body-text"/>
+        <w:ind w:firstLine="0"/>
+      </w:pPr>
+      <w:r>
+        <w:t xml:space="preserve"> </w:t>
+      </w:r>
+      <w:r>
+        <w:t xml:space="preserve">X = </w:t>
+      </w:r>
+      <w:proofErr w:type="gramStart"/>
+      <w:r>
+        <w:t>df[</w:t>
+      </w:r>
+      <w:proofErr w:type="gramEnd"/>
+      <w:r>
+        <w:t xml:space="preserve">[ 'Victim </w:t>
+      </w:r>
+      <w:proofErr w:type="spellStart"/>
+      <w:r>
+        <w:t>Ethnicity','Victim</w:t>
+      </w:r>
+      <w:proofErr w:type="spellEnd"/>
+      <w:r>
+        <w:t xml:space="preserve"> Race']]</w:t>
+      </w:r>
+      <w:r>
+        <w:t xml:space="preserve">. </w:t>
+      </w:r>
+    </w:p>
+    <w:p>
+      <w:pPr>
+        <w:pStyle w:val="Els-body-text"/>
+        <w:ind w:firstLine="0"/>
+      </w:pPr>
+    </w:p>
+    <w:p>
+      <w:pPr>
+        <w:pStyle w:val="Els-body-text"/>
+      </w:pPr>
+      <w:r>
+        <w:t xml:space="preserve">The </w:t>
+      </w:r>
+      <w:proofErr w:type="spellStart"/>
+      <w:r>
+        <w:t>get_</w:t>
+      </w:r>
+      <w:proofErr w:type="gramStart"/>
+      <w:r>
+        <w:t>dummies</w:t>
+      </w:r>
+      <w:proofErr w:type="spellEnd"/>
+      <w:r>
+        <w:t>(</w:t>
+      </w:r>
+      <w:proofErr w:type="gramEnd"/>
+      <w:r>
+        <w:t>) method in the pandas module was used to transform categorical data. The variable to be predicted is specif</w:t>
+      </w:r>
+      <w:r>
+        <w:t xml:space="preserve">ied. A train- test split using </w:t>
+      </w:r>
+      <w:proofErr w:type="spellStart"/>
+      <w:r>
+        <w:t>S</w:t>
+      </w:r>
+      <w:r>
+        <w:t>klearn</w:t>
+      </w:r>
+      <w:proofErr w:type="spellEnd"/>
+      <w:r>
+        <w:t xml:space="preserve"> is created: 70% train: 30% test.</w:t>
+      </w:r>
+    </w:p>
+    <w:p>
+      <w:pPr>
+        <w:pStyle w:val="Els-body-text"/>
+      </w:pPr>
+      <w:r>
+        <w:t>A model for Logistic Regression is created. The X and Y train values are fit into the model and then predicted with the X test values.</w:t>
+      </w:r>
+    </w:p>
+    <w:p>
+      <w:pPr>
+        <w:pStyle w:val="Els-body-text"/>
+      </w:pPr>
+      <w:r>
+        <w:t>A model for a SVM is created</w:t>
+      </w:r>
+      <w:r>
+        <w:t xml:space="preserve">. </w:t>
+      </w:r>
+      <w:r>
+        <w:t>The X and Y train values are fit into the model and then predicted with the X test values.</w:t>
+      </w:r>
+    </w:p>
+    <w:p>
+      <w:pPr>
+        <w:pStyle w:val="Els-body-text"/>
+      </w:pPr>
+      <w:r>
+        <w:t xml:space="preserve">A model for a MLP </w:t>
+      </w:r>
+      <w:r>
+        <w:t xml:space="preserve">is instantiated. The X and Y train values are substituted into the fit method. Following, fitting the training data, the neural network predicts on the test set. A classification report is generated to </w:t>
+      </w:r>
+      <w:r>
+        <w:t>print the accuracy.</w:t>
+      </w:r>
+    </w:p>
+    <w:p>
+      <w:pPr>
+        <w:pStyle w:val="Els-1storder-head"/>
+      </w:pPr>
+      <w:r>
+        <w:t>Results/Data Findings</w:t>
+      </w:r>
+      <w:r>
+        <w:rPr>
+          <w:iCs/>
+        </w:rPr>
+        <w:tab/>
+      </w:r>
+    </w:p>
+    <w:p>
+      <w:pPr>
+        <w:pStyle w:val="Els-2ndorder-head"/>
+      </w:pPr>
+      <w:bookmarkStart w:id="6" w:name="_Hlk513024544"/>
+      <w:r>
+        <w:t xml:space="preserve">Predicting a Perpetrator’s Sex using </w:t>
+      </w:r>
+      <w:bookmarkEnd w:id="6"/>
+      <w:r>
+        <w:t>Logistic Regression Results</w:t>
+      </w:r>
+      <w:r>
+        <w:t xml:space="preserve"> </w:t>
+      </w:r>
+    </w:p>
+    <w:p>
+      <w:pPr>
+        <w:pStyle w:val="Els-body-text"/>
+      </w:pPr>
+      <w:r>
+        <w:t>The array used for predicting a Perpetrator’s Sex preprocess</w:t>
+      </w:r>
+      <w:r>
+        <w:t>es</w:t>
+      </w:r>
+      <w:r>
+        <w:t xml:space="preserve"> the </w:t>
+      </w:r>
+      <w:r>
+        <w:t>data frame</w:t>
+      </w:r>
+      <w:r>
+        <w:t xml:space="preserve"> so only solved crimes, known Perpetrator Races and Victim Sexes were included. The </w:t>
+      </w:r>
+      <w:r>
+        <w:t>data frame</w:t>
+      </w:r>
+      <w:r>
+        <w:t xml:space="preserve"> dimensionality was reduced so only the following columns were used Year, Victim Ethnicity</w:t>
+      </w:r>
+      <w:r>
+        <w:t xml:space="preserve">, </w:t>
+      </w:r>
+      <w:r>
+        <w:t>Victim Sex</w:t>
+      </w:r>
+      <w:r>
+        <w:t xml:space="preserve">, </w:t>
+      </w:r>
+      <w:r>
+        <w:t>Victim Age</w:t>
+      </w:r>
+      <w:r>
+        <w:t xml:space="preserve">, </w:t>
+      </w:r>
+      <w:r>
+        <w:t xml:space="preserve">and the </w:t>
+      </w:r>
+      <w:r>
+        <w:t>Victim Race</w:t>
+      </w:r>
+      <w:r>
+        <w:t>.</w:t>
+      </w:r>
+    </w:p>
+    <w:p>
+      <w:pPr>
+        <w:pStyle w:val="Els-body-text"/>
+      </w:pPr>
+      <w:r>
+        <w:t xml:space="preserve">After preprocessing the </w:t>
+      </w:r>
+      <w:r>
+        <w:t>data frame</w:t>
+      </w:r>
+      <w:r>
+        <w:t xml:space="preserve"> and including the columns as specified in the journal </w:t>
+      </w:r>
+      <w:r>
+        <w:t>Prediction on Homicide Reports, 1980-2014</w:t>
+      </w:r>
+      <w:r>
+        <w:t xml:space="preserve"> by UC San Diego</w:t>
+      </w:r>
+      <w:r>
+        <w:t xml:space="preserve"> </w:t>
+      </w:r>
+      <w:sdt>
+        <w:sdtPr>
+          <w:id w:val="-458107538"/>
+          <w:citation/>
+        </w:sdtPr>
+        <w:sdtEndPr/>
         <w:sdtContent>
           <w:r>
             <w:fldChar w:fldCharType="begin"/>
@@ -1697,166 +2379,126 @@
         </w:sdtContent>
       </w:sdt>
       <w:r>
+        <w:t xml:space="preserve">, the accuracy result of predicting a perpetrator’s sex was the same. Logistic Regression on the perpetrator </w:t>
+      </w:r>
+      <w:r>
+        <w:t>resulted in an a</w:t>
+      </w:r>
+      <w:r>
+        <w:t>ccuracy score of 0.89</w:t>
+      </w:r>
+      <w:r>
+        <w:t>1844787651%</w:t>
+      </w:r>
+      <w:r>
         <w:t>.</w:t>
       </w:r>
-      <w:r>
-        <w:t xml:space="preserve"> The </w:t>
-      </w:r>
-      <w:proofErr w:type="spellStart"/>
-      <w:r>
-        <w:t>dataframe</w:t>
-      </w:r>
-      <w:proofErr w:type="spellEnd"/>
-      <w:r>
-        <w:t xml:space="preserve"> was preprocessed to only include rows where the crime was solved; the perpetrator was </w:t>
-      </w:r>
-      <w:proofErr w:type="gramStart"/>
-      <w:r>
-        <w:t xml:space="preserve">not </w:t>
-      </w:r>
-      <w:r>
-        <w:t>unknown</w:t>
-      </w:r>
-      <w:proofErr w:type="gramEnd"/>
-      <w:r>
-        <w:t>,</w:t>
-      </w:r>
-      <w:r>
-        <w:t xml:space="preserve"> and the victim sex was not unknown.</w:t>
-      </w:r>
-      <w:r>
-        <w:t xml:space="preserve"> </w:t>
-      </w:r>
-      <w:r>
-        <w:t xml:space="preserve">The dimension of the </w:t>
-      </w:r>
-      <w:proofErr w:type="spellStart"/>
-      <w:r>
-        <w:t>dataframe</w:t>
-      </w:r>
-      <w:proofErr w:type="spellEnd"/>
-      <w:r>
-        <w:t xml:space="preserve"> was reduced further to include the following columns: </w:t>
-      </w:r>
-      <w:r>
-        <w:t xml:space="preserve">X = </w:t>
-      </w:r>
-      <w:proofErr w:type="gramStart"/>
-      <w:r>
-        <w:t>df[</w:t>
-      </w:r>
-      <w:proofErr w:type="gramEnd"/>
-      <w:r>
-        <w:t>['Year', 'Victim Ethnicity', 'Victim Sex', 'Victim Age', 'Victim Race']]</w:t>
-      </w:r>
-      <w:r>
-        <w:t xml:space="preserve">. </w:t>
-      </w:r>
-      <w:r>
-        <w:t xml:space="preserve">The </w:t>
-      </w:r>
-      <w:proofErr w:type="spellStart"/>
-      <w:r>
-        <w:t>get_</w:t>
-      </w:r>
-      <w:proofErr w:type="gramStart"/>
-      <w:r>
-        <w:t>dummies</w:t>
-      </w:r>
-      <w:proofErr w:type="spellEnd"/>
-      <w:r>
-        <w:t>(</w:t>
-      </w:r>
-      <w:proofErr w:type="gramEnd"/>
-      <w:r>
-        <w:t xml:space="preserve">) method in the pandas module was used to transform categorical data. The variable to be predicted is specified. A train- test split using </w:t>
-      </w:r>
-      <w:proofErr w:type="spellStart"/>
-      <w:r>
-        <w:t>sklearn</w:t>
-      </w:r>
-      <w:proofErr w:type="spellEnd"/>
-      <w:r>
-        <w:t xml:space="preserve"> is created: 70% train: 30% test.</w:t>
+    </w:p>
+    <w:p>
+      <w:pPr>
+        <w:pStyle w:val="Els-2ndorder-head"/>
+      </w:pPr>
+      <w:r>
+        <w:t xml:space="preserve">Predicting a Perpetrator’s Sex using </w:t>
+      </w:r>
+      <w:r>
+        <w:t>a SVM</w:t>
       </w:r>
     </w:p>
     <w:p>
       <w:pPr>
         <w:pStyle w:val="Els-body-text"/>
-        <w:ind w:firstLine="0"/>
-      </w:pPr>
-      <w:r>
-        <w:t>A model for Logistic Regression is created. The X and Y train values are fit into the model and then predicted with the X test values.</w:t>
+      </w:pPr>
+      <w:r>
+        <w:t xml:space="preserve">The preprocessing for predicting a Perpetrator’s Sex using a SVM was the same as </w:t>
+      </w:r>
+      <w:r>
+        <w:t xml:space="preserve">for the Logistic Regression as documented above. The </w:t>
+      </w:r>
+      <w:r>
+        <w:t>data frame</w:t>
+      </w:r>
+      <w:r>
+        <w:t xml:space="preserve"> dimensionality also included the same columns: Year, Victim Ethnicity</w:t>
+      </w:r>
+      <w:r>
+        <w:t xml:space="preserve">, </w:t>
+      </w:r>
+      <w:r>
+        <w:t>Victim Sex</w:t>
+      </w:r>
+      <w:r>
+        <w:t xml:space="preserve">, </w:t>
+      </w:r>
+      <w:r>
+        <w:t>Victim Age</w:t>
+      </w:r>
+      <w:r>
+        <w:t xml:space="preserve">, </w:t>
+      </w:r>
+      <w:r>
+        <w:t xml:space="preserve">and the </w:t>
+      </w:r>
+      <w:r>
+        <w:t>Victim Race</w:t>
+      </w:r>
+      <w:r>
+        <w:t>.</w:t>
       </w:r>
     </w:p>
     <w:p>
       <w:pPr>
         <w:pStyle w:val="Els-body-text"/>
-        <w:ind w:firstLine="0"/>
-      </w:pPr>
-      <w:r>
-        <w:t xml:space="preserve">A model for </w:t>
-      </w:r>
-      <w:proofErr w:type="gramStart"/>
-      <w:r>
-        <w:t>a</w:t>
-      </w:r>
-      <w:proofErr w:type="gramEnd"/>
-      <w:r>
-        <w:t xml:space="preserve"> SVM is created </w:t>
-      </w:r>
-      <w:r>
-        <w:t>The X and Y train values are fit into the model and then predicted with the X test values.</w:t>
-      </w:r>
-    </w:p>
-    <w:p>
-      <w:pPr>
-        <w:pStyle w:val="Els-3rdorder-head"/>
-      </w:pPr>
-      <w:r>
-        <w:lastRenderedPageBreak/>
-        <w:t xml:space="preserve">Perpetrator </w:t>
+      </w:pPr>
+      <w:r>
+        <w:t xml:space="preserve">Following the preprocessing stage, a SVM model yielded </w:t>
+      </w:r>
+      <w:r>
+        <w:t>no results as it seemed</w:t>
+      </w:r>
+      <w:r>
+        <w:t xml:space="preserve"> to run endlessly and as a result no results are available</w:t>
+      </w:r>
+      <w:r>
+        <w:t>.</w:t>
+      </w:r>
+    </w:p>
+    <w:p>
+      <w:pPr>
+        <w:pStyle w:val="Els-2ndorder-head"/>
+      </w:pPr>
+      <w:r>
+        <w:t xml:space="preserve">Predicting a Perpetrator’s </w:t>
       </w:r>
       <w:r>
         <w:t>Race</w:t>
       </w:r>
       <w:r>
-        <w:t xml:space="preserve"> Prediction</w:t>
+        <w:t xml:space="preserve"> using </w:t>
+      </w:r>
+      <w:r>
+        <w:t>Logistic Regression</w:t>
       </w:r>
     </w:p>
     <w:p>
       <w:pPr>
         <w:pStyle w:val="Els-body-text"/>
-        <w:ind w:firstLine="0"/>
-      </w:pPr>
-      <w:r>
-        <w:t xml:space="preserve">Predictive Analysis was performed on the Perpetrator </w:t>
-      </w:r>
-      <w:r>
-        <w:t>Race</w:t>
-      </w:r>
-      <w:r>
-        <w:t xml:space="preserve"> using Logistic Regression </w:t>
-      </w:r>
-      <w:proofErr w:type="spellStart"/>
-      <w:r>
-        <w:t>folowing</w:t>
-      </w:r>
-      <w:proofErr w:type="spellEnd"/>
-      <w:r>
-        <w:t xml:space="preserve"> the method in the journal </w:t>
+      </w:pPr>
+      <w:r>
+        <w:t xml:space="preserve">The preprocessing stage for predicting a perpetrator’s stage involves discarding the rows where the crime has not been solved, the perpetrator race is unknown, and the victim sex is unknown as documented in </w:t>
       </w:r>
       <w:r>
         <w:t>Prediction on Homicide Reports, 1980-2014</w:t>
       </w:r>
       <w:r>
-        <w:t xml:space="preserve"> </w:t>
+        <w:t xml:space="preserve"> by UC San Diego </w:t>
       </w:r>
       <w:sdt>
         <w:sdtPr>
-          <w:id w:val="-297843237"/>
+          <w:id w:val="872414366"/>
           <w:citation/>
         </w:sdtPr>
+        <w:sdtEndPr/>
         <w:sdtContent>
           <w:r>
             <w:fldChar w:fldCharType="begin"/>
@@ -1883,314 +2525,98 @@
         </w:sdtContent>
       </w:sdt>
       <w:r>
-        <w:t xml:space="preserve">. </w:t>
-      </w:r>
-      <w:r>
-        <w:t xml:space="preserve">A Multi-Layer Perceptron also used to predict a Perpetrator’s Race. </w:t>
-      </w:r>
-      <w:r>
-        <w:t xml:space="preserve">The </w:t>
-      </w:r>
-      <w:proofErr w:type="spellStart"/>
-      <w:r>
-        <w:t>dataframe</w:t>
-      </w:r>
-      <w:proofErr w:type="spellEnd"/>
-      <w:r>
-        <w:t xml:space="preserve"> was preprocessed to only include rows where the crime was solved; the perpetrator was </w:t>
-      </w:r>
-      <w:proofErr w:type="gramStart"/>
-      <w:r>
-        <w:t xml:space="preserve">not </w:t>
-      </w:r>
-      <w:r>
-        <w:t>unknown</w:t>
-      </w:r>
-      <w:proofErr w:type="gramEnd"/>
-      <w:r>
-        <w:t>,</w:t>
-      </w:r>
-      <w:r>
-        <w:t xml:space="preserve"> and the victim sex was not unknown.</w:t>
-      </w:r>
-      <w:r>
-        <w:t xml:space="preserve"> The </w:t>
-      </w:r>
-      <w:proofErr w:type="spellStart"/>
-      <w:r>
-        <w:t>dataframe’s</w:t>
-      </w:r>
-      <w:proofErr w:type="spellEnd"/>
-      <w:r>
-        <w:t xml:space="preserve"> dimension was reduced further to include the following columns: </w:t>
-      </w:r>
-      <w:r>
-        <w:t xml:space="preserve">X = </w:t>
-      </w:r>
-      <w:proofErr w:type="gramStart"/>
-      <w:r>
-        <w:t>df[</w:t>
-      </w:r>
-      <w:proofErr w:type="gramEnd"/>
-      <w:r>
-        <w:t xml:space="preserve">[ 'Victim </w:t>
-      </w:r>
-      <w:proofErr w:type="spellStart"/>
-      <w:r>
-        <w:t>Ethnicity','Victim</w:t>
-      </w:r>
-      <w:proofErr w:type="spellEnd"/>
-      <w:r>
-        <w:t xml:space="preserve"> Race']]</w:t>
-      </w:r>
-      <w:r>
-        <w:t xml:space="preserve">. </w:t>
-      </w:r>
-      <w:r>
-        <w:t xml:space="preserve">The </w:t>
-      </w:r>
-      <w:proofErr w:type="spellStart"/>
-      <w:r>
-        <w:t>get_</w:t>
-      </w:r>
-      <w:proofErr w:type="gramStart"/>
-      <w:r>
-        <w:t>dummies</w:t>
-      </w:r>
-      <w:proofErr w:type="spellEnd"/>
-      <w:r>
-        <w:t>(</w:t>
-      </w:r>
-      <w:proofErr w:type="gramEnd"/>
-      <w:r>
-        <w:t xml:space="preserve">) method in the pandas module was used to transform categorical data. The variable to be predicted is specified. A train- test split using </w:t>
-      </w:r>
-      <w:proofErr w:type="spellStart"/>
-      <w:r>
-        <w:t>sklearn</w:t>
-      </w:r>
-      <w:proofErr w:type="spellEnd"/>
-      <w:r>
-        <w:t xml:space="preserve"> is created: 70% train: 30% test.</w:t>
+        <w:t>.</w:t>
+      </w:r>
+      <w:r>
+        <w:t xml:space="preserve"> Also the </w:t>
+      </w:r>
+      <w:r>
+        <w:t>data frame</w:t>
+      </w:r>
+      <w:r>
+        <w:t xml:space="preserve"> dimensionality was reduced to 2 columns as specified above in 2.4.2. Following this journal, p</w:t>
+      </w:r>
+      <w:r>
+        <w:t xml:space="preserve">redicting a Perpetrator’s Race using </w:t>
+      </w:r>
+      <w:r>
+        <w:t xml:space="preserve">Logistic Regression </w:t>
+      </w:r>
+      <w:r>
+        <w:t>yielded an a</w:t>
+      </w:r>
+      <w:r>
+        <w:t>ccuracy score of 0.865981092643%</w:t>
+      </w:r>
+      <w:r>
+        <w:t>.</w:t>
+      </w:r>
+    </w:p>
+    <w:p>
+      <w:pPr>
+        <w:rPr>
+          <w:lang w:val="en-US"/>
+        </w:rPr>
+      </w:pPr>
+    </w:p>
+    <w:p>
+      <w:pPr>
+        <w:pStyle w:val="Els-2ndorder-head"/>
+      </w:pPr>
+      <w:r>
+        <w:lastRenderedPageBreak/>
+        <w:t xml:space="preserve">Predicting a Perpetrator’s </w:t>
+      </w:r>
+      <w:r>
+        <w:t>Race</w:t>
+      </w:r>
+      <w:r>
+        <w:t xml:space="preserve"> using </w:t>
+      </w:r>
+      <w:r>
+        <w:t>a Multi-Layer Neural Network Results</w:t>
       </w:r>
     </w:p>
     <w:p>
       <w:pPr>
         <w:pStyle w:val="Els-body-text"/>
-        <w:ind w:firstLine="0"/>
-      </w:pPr>
-      <w:r>
-        <w:t>A model for Logistic Regression is created. The X and Y train values are fit into the model and then predicted with the X test values.</w:t>
-      </w:r>
-    </w:p>
-    <w:p>
-      <w:pPr>
-        <w:pStyle w:val="Els-body-text"/>
-        <w:ind w:firstLine="0"/>
-      </w:pPr>
-      <w:r>
-        <w:t xml:space="preserve">A model for </w:t>
-      </w:r>
-      <w:proofErr w:type="gramStart"/>
-      <w:r>
-        <w:t>a</w:t>
-      </w:r>
-      <w:proofErr w:type="gramEnd"/>
-      <w:r>
-        <w:t xml:space="preserve"> SVM is created</w:t>
-      </w:r>
-      <w:r>
-        <w:t xml:space="preserve">. </w:t>
-      </w:r>
-      <w:r>
-        <w:t>The X and Y train values are fit into the model and then predicted with the X test values.</w:t>
-      </w:r>
-    </w:p>
-    <w:p>
-      <w:pPr>
-        <w:pStyle w:val="Els-body-text"/>
-        <w:ind w:firstLine="0"/>
-      </w:pPr>
-      <w:r>
-        <w:t xml:space="preserve">A model for </w:t>
-      </w:r>
-      <w:proofErr w:type="gramStart"/>
-      <w:r>
-        <w:t>a</w:t>
-      </w:r>
-      <w:proofErr w:type="gramEnd"/>
-      <w:r>
-        <w:t xml:space="preserve"> MLP </w:t>
-      </w:r>
-      <w:r>
-        <w:t xml:space="preserve">is instantiated. The X and Y train values are substituted into the fit method. Following, fitting the training data, the neural network predicts on the test set. A classification report is generated to </w:t>
-      </w:r>
-      <w:r>
-        <w:t>print the accuracy.</w:t>
-      </w:r>
-    </w:p>
-    <w:p>
-      <w:pPr>
-        <w:pStyle w:val="Els-1storder-head"/>
-      </w:pPr>
-      <w:r>
-        <w:t>Results/Data Findings</w:t>
-      </w:r>
-    </w:p>
-    <w:p>
-      <w:pPr>
-        <w:pStyle w:val="Els-body-text"/>
-        <w:rPr>
-          <w:szCs w:val="16"/>
-        </w:rPr>
-      </w:pPr>
-      <w:r>
-        <w:rPr>
-          <w:szCs w:val="16"/>
-        </w:rPr>
-        <w:t xml:space="preserve">Logistic </w:t>
-      </w:r>
-      <w:r>
-        <w:rPr>
-          <w:szCs w:val="16"/>
-        </w:rPr>
-        <w:t>Regression</w:t>
-      </w:r>
-      <w:r>
-        <w:rPr>
-          <w:szCs w:val="16"/>
-        </w:rPr>
-        <w:t xml:space="preserve"> </w:t>
-      </w:r>
-      <w:r>
-        <w:rPr>
-          <w:szCs w:val="16"/>
-        </w:rPr>
-        <w:t xml:space="preserve">aims to model </w:t>
-      </w:r>
-      <w:proofErr w:type="gramStart"/>
-      <w:r>
-        <w:rPr>
-          <w:szCs w:val="16"/>
-        </w:rPr>
-        <w:t>P(</w:t>
-      </w:r>
-      <w:proofErr w:type="gramEnd"/>
-      <w:r>
-        <w:rPr>
-          <w:szCs w:val="16"/>
-        </w:rPr>
-        <w:t>labe</w:t>
-      </w:r>
-      <w:r>
-        <w:rPr>
-          <w:szCs w:val="16"/>
-        </w:rPr>
-        <w:t xml:space="preserve">l | </w:t>
-      </w:r>
-      <w:r>
-        <w:rPr>
-          <w:szCs w:val="16"/>
-        </w:rPr>
-        <w:t>data) by</w:t>
-      </w:r>
-      <w:r>
-        <w:rPr>
-          <w:szCs w:val="16"/>
-        </w:rPr>
-        <w:t xml:space="preserve"> </w:t>
-      </w:r>
-      <w:r>
-        <w:rPr>
-          <w:szCs w:val="16"/>
-        </w:rPr>
-        <w:t>training a classi</w:t>
-      </w:r>
-      <w:r>
-        <w:rPr>
-          <w:szCs w:val="16"/>
-        </w:rPr>
-        <w:t>fi</w:t>
-      </w:r>
-      <w:r>
-        <w:rPr>
-          <w:szCs w:val="16"/>
-        </w:rPr>
-        <w:t>er of the form</w:t>
-      </w:r>
-      <w:sdt>
-        <w:sdtPr>
-          <w:rPr>
-            <w:szCs w:val="16"/>
-          </w:rPr>
-          <w:id w:val="1217848993"/>
-          <w:citation/>
-        </w:sdtPr>
-        <w:sdtContent>
-          <w:r>
-            <w:rPr>
-              <w:szCs w:val="16"/>
-            </w:rPr>
-            <w:fldChar w:fldCharType="begin"/>
-          </w:r>
-          <w:r>
-            <w:rPr>
-              <w:szCs w:val="16"/>
-              <w:lang w:val="en-GB"/>
-            </w:rPr>
-            <w:instrText xml:space="preserve"> CITATION Liu18 \l 2057 </w:instrText>
-          </w:r>
-          <w:r>
-            <w:rPr>
-              <w:szCs w:val="16"/>
-            </w:rPr>
-            <w:fldChar w:fldCharType="separate"/>
-          </w:r>
-          <w:r>
-            <w:rPr>
-              <w:noProof/>
-              <w:szCs w:val="16"/>
-              <w:lang w:val="en-GB"/>
-            </w:rPr>
-            <w:t xml:space="preserve"> </w:t>
-          </w:r>
-          <w:r>
-            <w:rPr>
-              <w:noProof/>
-              <w:szCs w:val="16"/>
-              <w:lang w:val="en-GB"/>
-            </w:rPr>
-            <w:t>(Liu, et al., 2018)</w:t>
-          </w:r>
-          <w:r>
-            <w:rPr>
-              <w:szCs w:val="16"/>
-            </w:rPr>
-            <w:fldChar w:fldCharType="end"/>
-          </w:r>
-        </w:sdtContent>
-      </w:sdt>
-    </w:p>
-    <w:p>
-      <w:pPr>
-        <w:pStyle w:val="Els-equation"/>
-        <w:tabs>
-          <w:tab w:val="clear" w:pos="9120"/>
-          <w:tab w:val="right" w:pos="9214"/>
-        </w:tabs>
-        <w:ind w:left="0" w:firstLine="480"/>
+      </w:pPr>
+      <w:r>
+        <w:t xml:space="preserve">Following the preprocessing stage and dimensionality reduction of the </w:t>
+      </w:r>
+      <w:r>
+        <w:t>data frame</w:t>
+      </w:r>
+      <w:r>
+        <w:t xml:space="preserve"> as documented above for Logistic Regression the Multi-Layer Neural Network produced the results documented in the image below in figure </w:t>
+      </w:r>
+      <w:r>
+        <w:t>5</w:t>
+      </w:r>
+      <w:r>
+        <w:t>.</w:t>
+      </w:r>
+      <w:r>
+        <w:t xml:space="preserve"> The precision, recall, f1-score and support values are listed for each Perpetrator Race.</w:t>
+      </w:r>
+    </w:p>
+    <w:p>
+      <w:pPr>
         <w:jc w:val="center"/>
         <w:rPr>
-          <w:i w:val="0"/>
-          <w:iCs/>
+          <w:lang w:val="en-US"/>
         </w:rPr>
       </w:pPr>
       <w:r>
+        <w:rPr>
+          <w:noProof/>
+          <w:lang w:val="en-IE" w:eastAsia="en-IE"/>
+        </w:rPr>
         <w:drawing>
-          <wp:inline distT="0" distB="0" distL="0" distR="0" wp14:anchorId="0B334DFE" wp14:editId="4A43C60A">
-            <wp:extent cx="2057400" cy="390525"/>
-            <wp:effectExtent l="0" t="0" r="0" b="9525"/>
-            <wp:docPr id="25" name="Picture 25"/>
+          <wp:inline distT="0" distB="0" distL="0" distR="0" wp14:anchorId="05253D62" wp14:editId="734F0DD3">
+            <wp:extent cx="3905250" cy="965146"/>
+            <wp:effectExtent l="0" t="0" r="0" b="6985"/>
+            <wp:docPr id="26" name="Picture 26"/>
             <wp:cNvGraphicFramePr>
               <a:graphicFrameLocks xmlns:a="http://schemas.openxmlformats.org/drawingml/2006/main" noChangeAspect="1"/>
             </wp:cNvGraphicFramePr>
@@ -2210,7 +2636,7 @@
                   <pic:spPr>
                     <a:xfrm>
                       <a:off x="0" y="0"/>
-                      <a:ext cx="2057400" cy="390525"/>
+                      <a:ext cx="3981257" cy="983930"/>
                     </a:xfrm>
                     <a:prstGeom prst="rect">
                       <a:avLst/>
@@ -2230,17 +2656,104 @@
           <w:tab w:val="clear" w:pos="9120"/>
           <w:tab w:val="right" w:pos="9214"/>
         </w:tabs>
+        <w:ind w:left="0" w:firstLine="480"/>
+        <w:jc w:val="center"/>
+      </w:pPr>
+      <w:r>
+        <w:t xml:space="preserve">Fig </w:t>
+      </w:r>
+      <w:r>
+        <w:t>5</w:t>
+      </w:r>
+      <w:r>
+        <w:t xml:space="preserve">. </w:t>
+      </w:r>
+      <w:r>
+        <w:t>Perpetrator Race prediction using a Neural Network</w:t>
+      </w:r>
+    </w:p>
+    <w:p>
+      <w:pPr>
+        <w:pStyle w:val="Els-1storder-head"/>
+      </w:pPr>
+      <w:r>
+        <w:t>Conclusion</w:t>
+      </w:r>
+    </w:p>
+    <w:p>
+      <w:pPr>
+        <w:pStyle w:val="Els-acknowledgement"/>
+        <w:spacing w:before="240" w:line="240" w:lineRule="exact"/>
         <w:rPr>
-          <w:i w:val="0"/>
-          <w:iCs/>
+          <w:b w:val="0"/>
         </w:rPr>
       </w:pPr>
       <w:r>
         <w:rPr>
-          <w:i w:val="0"/>
-          <w:iCs/>
+          <w:b w:val="0"/>
         </w:rPr>
-        <w:tab/>
+        <w:t xml:space="preserve">Homicide remains as a large issue in the USA. Data Mining and machine learning techniques offer an insight into developing the most likely profiles of perpetrators for the justice system and police intelligence. </w:t>
+      </w:r>
+      <w:r>
+        <w:rPr>
+          <w:b w:val="0"/>
+        </w:rPr>
+        <w:t xml:space="preserve">The result of predicting a Perpetrators Sex using a Logistic Regression Model proved accurate 89% of the time. Predicting a perpetrators Race using a Logistic Regression Model proved accurate 86% of the time. Using a </w:t>
+      </w:r>
+      <w:r>
+        <w:rPr>
+          <w:b w:val="0"/>
+        </w:rPr>
+        <w:t xml:space="preserve">multi layer perceptron </w:t>
+      </w:r>
+      <w:r>
+        <w:rPr>
+          <w:b w:val="0"/>
+        </w:rPr>
+        <w:t xml:space="preserve">neural network to </w:t>
+      </w:r>
+      <w:r>
+        <w:rPr>
+          <w:b w:val="0"/>
+        </w:rPr>
+        <w:t>predict a perpetrator’s race proved slightly more accurate than a logistic regression model at 87% accuracy.</w:t>
+      </w:r>
+    </w:p>
+    <w:p>
+      <w:pPr>
+        <w:pStyle w:val="Els-1storder-head"/>
+      </w:pPr>
+      <w:r>
+        <w:t>Source of Evidence</w:t>
+      </w:r>
+    </w:p>
+    <w:p>
+      <w:pPr>
+        <w:pStyle w:val="Els-body-text"/>
+      </w:pPr>
+      <w:r>
+        <w:t>A Git</w:t>
+      </w:r>
+      <w:r>
+        <w:t>H</w:t>
+      </w:r>
+      <w:r>
+        <w:t>ub repository conta</w:t>
+      </w:r>
+      <w:r>
+        <w:t xml:space="preserve">ining a Python notebook of the conclusions found can be seen at the following link: </w:t>
+      </w:r>
+      <w:hyperlink r:id="rId17" w:history="1">
+        <w:r>
+          <w:rPr>
+            <w:rStyle w:val="Hyperlink"/>
+            <w:sz w:val="20"/>
+          </w:rPr>
+          <w:t>https://github.com/AoifeNicAntSaoir/BigData_KDDHomicide/blob/master/BigDataCa.ipynb</w:t>
+        </w:r>
+      </w:hyperlink>
+      <w:r>
+        <w:t xml:space="preserve"> </w:t>
       </w:r>
     </w:p>
     <w:p>
@@ -2249,227 +2762,12 @@
           <w:lang w:val="en-US"/>
         </w:rPr>
       </w:pPr>
-      <w:r>
+    </w:p>
+    <w:p>
+      <w:pPr>
         <w:rPr>
           <w:lang w:val="en-US"/>
         </w:rPr>
-        <w:t>Predicting a Perpetrator’s Sex using Logistic Regression Results</w:t>
-      </w:r>
-    </w:p>
-    <w:p>
-      <w:pPr>
-        <w:rPr>
-          <w:lang w:val="en-US"/>
-        </w:rPr>
-      </w:pPr>
-      <w:r>
-        <w:rPr>
-          <w:lang w:val="en-US"/>
-        </w:rPr>
-        <w:t>Accuracy score of 0.89</w:t>
-      </w:r>
-      <w:r>
-        <w:rPr>
-          <w:lang w:val="en-US"/>
-        </w:rPr>
-        <w:t xml:space="preserve">1844787651% </w:t>
-      </w:r>
-    </w:p>
-    <w:p>
-      <w:pPr>
-        <w:rPr>
-          <w:lang w:val="en-US"/>
-        </w:rPr>
-      </w:pPr>
-    </w:p>
-    <w:p>
-      <w:pPr>
-        <w:rPr>
-          <w:lang w:val="en-US"/>
-        </w:rPr>
-      </w:pPr>
-      <w:r>
-        <w:rPr>
-          <w:lang w:val="en-US"/>
-        </w:rPr>
-        <w:t xml:space="preserve">Predicting a Perpetrator’s Sex using </w:t>
-      </w:r>
-      <w:r>
-        <w:rPr>
-          <w:lang w:val="en-US"/>
-        </w:rPr>
-        <w:t xml:space="preserve">SVM </w:t>
-      </w:r>
-      <w:r>
-        <w:rPr>
-          <w:lang w:val="en-US"/>
-        </w:rPr>
-        <w:t>Results</w:t>
-      </w:r>
-    </w:p>
-    <w:p>
-      <w:pPr>
-        <w:rPr>
-          <w:lang w:val="en-US"/>
-        </w:rPr>
-      </w:pPr>
-      <w:r>
-        <w:rPr>
-          <w:lang w:val="en-US"/>
-        </w:rPr>
-        <w:t>This seems to run endlessly and as a result no results are available</w:t>
-      </w:r>
-    </w:p>
-    <w:p>
-      <w:pPr>
-        <w:rPr>
-          <w:lang w:val="en-US"/>
-        </w:rPr>
-      </w:pPr>
-    </w:p>
-    <w:p>
-      <w:pPr>
-        <w:rPr>
-          <w:lang w:val="en-US"/>
-        </w:rPr>
-      </w:pPr>
-      <w:r>
-        <w:rPr>
-          <w:lang w:val="en-US"/>
-        </w:rPr>
-        <w:t xml:space="preserve">Predicting a Perpetrator’s Race using </w:t>
-      </w:r>
-      <w:r>
-        <w:rPr>
-          <w:lang w:val="en-US"/>
-        </w:rPr>
-        <w:t xml:space="preserve">Logistic Regression </w:t>
-      </w:r>
-      <w:r>
-        <w:rPr>
-          <w:lang w:val="en-US"/>
-        </w:rPr>
-        <w:t>Results</w:t>
-      </w:r>
-    </w:p>
-    <w:p>
-      <w:pPr>
-        <w:rPr>
-          <w:lang w:val="en-US"/>
-        </w:rPr>
-      </w:pPr>
-      <w:r>
-        <w:rPr>
-          <w:lang w:val="en-US"/>
-        </w:rPr>
-        <w:t xml:space="preserve">Accuracy score of 0.865981092643% </w:t>
-      </w:r>
-    </w:p>
-    <w:p>
-      <w:pPr>
-        <w:rPr>
-          <w:lang w:val="en-US"/>
-        </w:rPr>
-      </w:pPr>
-    </w:p>
-    <w:p>
-      <w:pPr>
-        <w:rPr>
-          <w:lang w:val="en-US"/>
-        </w:rPr>
-      </w:pPr>
-      <w:r>
-        <w:rPr>
-          <w:lang w:val="en-US"/>
-        </w:rPr>
-        <w:t xml:space="preserve">Predicting a Perpetrator’s Race using a Multi-Layer </w:t>
-      </w:r>
-      <w:r>
-        <w:rPr>
-          <w:lang w:val="en-US"/>
-        </w:rPr>
-        <w:t>Neural Network Results</w:t>
-      </w:r>
-    </w:p>
-    <w:p>
-      <w:pPr>
-        <w:rPr>
-          <w:lang w:val="en-US"/>
-        </w:rPr>
-      </w:pPr>
-      <w:r>
-        <w:rPr>
-          <w:noProof/>
-        </w:rPr>
-        <w:drawing>
-          <wp:inline distT="0" distB="0" distL="0" distR="0" wp14:anchorId="05253D62" wp14:editId="13AA0181">
-            <wp:extent cx="5940425" cy="1468120"/>
-            <wp:effectExtent l="0" t="0" r="3175" b="0"/>
-            <wp:docPr id="26" name="Picture 26"/>
-            <wp:cNvGraphicFramePr>
-              <a:graphicFrameLocks xmlns:a="http://schemas.openxmlformats.org/drawingml/2006/main" noChangeAspect="1"/>
-            </wp:cNvGraphicFramePr>
-            <a:graphic xmlns:a="http://schemas.openxmlformats.org/drawingml/2006/main">
-              <a:graphicData uri="http://schemas.openxmlformats.org/drawingml/2006/picture">
-                <pic:pic xmlns:pic="http://schemas.openxmlformats.org/drawingml/2006/picture">
-                  <pic:nvPicPr>
-                    <pic:cNvPr id="1" name=""/>
-                    <pic:cNvPicPr/>
-                  </pic:nvPicPr>
-                  <pic:blipFill>
-                    <a:blip r:embed="rId17"/>
-                    <a:stretch>
-                      <a:fillRect/>
-                    </a:stretch>
-                  </pic:blipFill>
-                  <pic:spPr>
-                    <a:xfrm>
-                      <a:off x="0" y="0"/>
-                      <a:ext cx="5940425" cy="1468120"/>
-                    </a:xfrm>
-                    <a:prstGeom prst="rect">
-                      <a:avLst/>
-                    </a:prstGeom>
-                  </pic:spPr>
-                </pic:pic>
-              </a:graphicData>
-            </a:graphic>
-          </wp:inline>
-        </w:drawing>
-      </w:r>
-    </w:p>
-    <w:p>
-      <w:pPr>
-        <w:pStyle w:val="Els-equation"/>
-        <w:tabs>
-          <w:tab w:val="clear" w:pos="9120"/>
-          <w:tab w:val="right" w:pos="9214"/>
-        </w:tabs>
-        <w:ind w:left="0" w:firstLine="480"/>
-      </w:pPr>
-      <w:r>
-        <w:rPr>
-          <w:i w:val="0"/>
-          <w:iCs/>
-        </w:rPr>
-        <w:tab/>
-      </w:r>
-    </w:p>
-    <w:p>
-      <w:pPr>
-        <w:pStyle w:val="Els-1storder-head"/>
-      </w:pPr>
-      <w:r>
-        <w:lastRenderedPageBreak/>
-        <w:t>Conclusion</w:t>
-      </w:r>
-      <w:bookmarkStart w:id="5" w:name="_GoBack"/>
-      <w:bookmarkEnd w:id="5"/>
-    </w:p>
-    <w:p>
-      <w:pPr>
-        <w:pStyle w:val="Els-acknowledgement"/>
-        <w:spacing w:before="240" w:line="240" w:lineRule="exact"/>
       </w:pPr>
     </w:p>
     <w:p>
@@ -2480,18 +2778,17 @@
     </w:p>
     <w:sdt>
       <w:sdtPr>
+        <w:rPr>
+          <w:b w:val="0"/>
+          <w:bCs w:val="0"/>
+        </w:rPr>
         <w:id w:val="1657733366"/>
         <w:docPartObj>
           <w:docPartGallery w:val="Bibliographies"/>
           <w:docPartUnique/>
         </w:docPartObj>
       </w:sdtPr>
-      <w:sdtEndPr>
-        <w:rPr>
-          <w:b w:val="0"/>
-          <w:bCs w:val="0"/>
-        </w:rPr>
-      </w:sdtEndPr>
+      <w:sdtEndPr/>
       <w:sdtContent>
         <w:p>
           <w:pPr>
@@ -2506,6 +2803,7 @@
             <w:id w:val="-573587230"/>
             <w:bibliography/>
           </w:sdtPr>
+          <w:sdtEndPr/>
           <w:sdtContent>
             <w:p>
               <w:pPr>
@@ -2529,6 +2827,83 @@
                 <w:rPr>
                   <w:noProof/>
                 </w:rPr>
+                <w:t xml:space="preserve">Fox, J. A., The Lipman Family Professor of Criminal Justice, N. U. &amp; Wawitz, M., 2007. Homicide Trends in the United States. </w:t>
+              </w:r>
+              <w:r>
+                <w:rPr>
+                  <w:i/>
+                  <w:iCs/>
+                  <w:noProof/>
+                </w:rPr>
+                <w:t xml:space="preserve">BJS: Bureau of Justice Statistics , </w:t>
+              </w:r>
+              <w:r>
+                <w:rPr>
+                  <w:noProof/>
+                </w:rPr>
+                <w:t>p. 183.</w:t>
+              </w:r>
+            </w:p>
+            <w:p>
+              <w:pPr>
+                <w:pStyle w:val="Bibliography"/>
+                <w:rPr>
+                  <w:noProof/>
+                </w:rPr>
+              </w:pPr>
+              <w:r>
+                <w:rPr>
+                  <w:noProof/>
+                </w:rPr>
+                <w:t xml:space="preserve">Kaggle, 2018. </w:t>
+              </w:r>
+              <w:r>
+                <w:rPr>
+                  <w:i/>
+                  <w:iCs/>
+                  <w:noProof/>
+                </w:rPr>
+                <w:t xml:space="preserve">Murder Accountability Project. </w:t>
+              </w:r>
+              <w:r>
+                <w:rPr>
+                  <w:noProof/>
+                </w:rPr>
+                <w:t xml:space="preserve">[Online] </w:t>
+              </w:r>
+              <w:r>
+                <w:rPr>
+                  <w:noProof/>
+                </w:rPr>
+                <w:br/>
+                <w:t xml:space="preserve">Available at: </w:t>
+              </w:r>
+              <w:r>
+                <w:rPr>
+                  <w:noProof/>
+                  <w:u w:val="single"/>
+                </w:rPr>
+                <w:t>https://www.kaggle.com/</w:t>
+              </w:r>
+              <w:r>
+                <w:rPr>
+                  <w:noProof/>
+                </w:rPr>
+                <w:br/>
+                <w:t>[Accessed 2 May 2018].</w:t>
+              </w:r>
+            </w:p>
+            <w:p>
+              <w:pPr>
+                <w:pStyle w:val="Bibliography"/>
+                <w:rPr>
+                  <w:noProof/>
+                </w:rPr>
+              </w:pPr>
+              <w:r>
+                <w:rPr>
+                  <w:noProof/>
+                </w:rPr>
                 <w:t xml:space="preserve">Liu, S., Wang, L. &amp; Zhi, X., 2018. Prediction on Homicide Reports, 1980-2014. </w:t>
               </w:r>
               <w:r>
@@ -2544,6 +2919,34 @@
                   <w:noProof/>
                 </w:rPr>
                 <w:t>I(1), p. 10.</w:t>
+              </w:r>
+            </w:p>
+            <w:p>
+              <w:pPr>
+                <w:pStyle w:val="Bibliography"/>
+                <w:rPr>
+                  <w:noProof/>
+                </w:rPr>
+              </w:pPr>
+              <w:r>
+                <w:rPr>
+                  <w:noProof/>
+                </w:rPr>
+                <w:t xml:space="preserve">Loeber, R. et al., 2005. The prediction of violence and homicide in young men. </w:t>
+              </w:r>
+              <w:r>
+                <w:rPr>
+                  <w:i/>
+                  <w:iCs/>
+                  <w:noProof/>
+                </w:rPr>
+                <w:t xml:space="preserve">Journal of Consulting and Clinical Psychology, </w:t>
+              </w:r>
+              <w:r>
+                <w:rPr>
+                  <w:noProof/>
+                </w:rPr>
+                <w:t>73(6), p. 107.</w:t>
               </w:r>
             </w:p>
             <w:p>
@@ -2596,6 +2999,83 @@
               </w:r>
             </w:p>
             <w:p>
+              <w:pPr>
+                <w:pStyle w:val="Bibliography"/>
+                <w:rPr>
+                  <w:noProof/>
+                </w:rPr>
+              </w:pPr>
+              <w:r>
+                <w:rPr>
+                  <w:noProof/>
+                </w:rPr>
+                <w:t xml:space="preserve">Rothenberger, S. D., Wenskovitch, J. E. &amp; Marai, G. E., 2011. Pexel and Heatmap Visual Analysis. </w:t>
+              </w:r>
+              <w:r>
+                <w:rPr>
+                  <w:i/>
+                  <w:iCs/>
+                  <w:noProof/>
+                </w:rPr>
+                <w:t xml:space="preserve">: Visual Analytics Science and Technology (VAST), 2011, </w:t>
+              </w:r>
+              <w:r>
+                <w:rPr>
+                  <w:noProof/>
+                </w:rPr>
+                <w:t>p. 2.</w:t>
+              </w:r>
+            </w:p>
+            <w:p>
+              <w:pPr>
+                <w:pStyle w:val="Bibliography"/>
+                <w:rPr>
+                  <w:noProof/>
+                </w:rPr>
+              </w:pPr>
+              <w:r>
+                <w:rPr>
+                  <w:noProof/>
+                </w:rPr>
+                <w:t xml:space="preserve">usnews.com, 2017. </w:t>
+              </w:r>
+              <w:r>
+                <w:rPr>
+                  <w:i/>
+                  <w:iCs/>
+                  <w:noProof/>
+                </w:rPr>
+                <w:t xml:space="preserve">U.S. News &amp; World Report Unveils the 2017 Best Places to Live. </w:t>
+              </w:r>
+              <w:r>
+                <w:rPr>
+                  <w:noProof/>
+                </w:rPr>
+                <w:t xml:space="preserve">[Online] </w:t>
+              </w:r>
+              <w:r>
+                <w:rPr>
+                  <w:noProof/>
+                </w:rPr>
+                <w:br/>
+                <w:t xml:space="preserve">Available at: </w:t>
+              </w:r>
+              <w:r>
+                <w:rPr>
+                  <w:noProof/>
+                  <w:u w:val="single"/>
+                </w:rPr>
+                <w:t>https://www.usnews.com</w:t>
+              </w:r>
+              <w:r>
+                <w:rPr>
+                  <w:noProof/>
+                </w:rPr>
+                <w:br/>
+                <w:t>[Accessed 2 May 2018].</w:t>
+              </w:r>
+            </w:p>
+            <w:p>
               <w:r>
                 <w:rPr>
                   <w:b/>
@@ -2609,11 +3089,6 @@
         </w:sdt>
       </w:sdtContent>
     </w:sdt>
-    <w:p>
-      <w:pPr>
-        <w:widowControl/>
-      </w:pPr>
-    </w:p>
     <w:sectPr>
       <w:headerReference w:type="even" r:id="rId18"/>
       <w:headerReference w:type="default" r:id="rId19"/>
@@ -2775,19 +3250,16 @@
       <w:tab/>
     </w:r>
     <w:r>
-      <w:fldChar w:fldCharType="begin"/>
-    </w:r>
-    <w:r>
-      <w:instrText xml:space="preserve"> MACROBUTTON NoMacro Author name </w:instrText>
-    </w:r>
-    <w:r>
-      <w:fldChar w:fldCharType="end"/>
+      <w:t xml:space="preserve">Aoife Sayers </w:t>
     </w:r>
     <w:r>
       <w:t xml:space="preserve">/ </w:t>
     </w:r>
     <w:r>
-      <w:t xml:space="preserve">Web Analytics Continual Assessment </w:t>
+      <w:t>Big Data</w:t>
+    </w:r>
+    <w:r>
+      <w:t xml:space="preserve"> Continual Assessment </w:t>
     </w:r>
     <w:r>
       <w:t>(</w:t>
@@ -2809,7 +3281,7 @@
       <w:rPr>
         <w:lang w:eastAsia="zh-CN"/>
       </w:rPr>
-      <w:t>6</w:t>
+      <w:t>8</w:t>
     </w:r>
     <w:r>
       <w:t>)</w:t>
@@ -2843,7 +3315,7 @@
         <w:rStyle w:val="PageNumber"/>
         <w:i w:val="0"/>
       </w:rPr>
-      <w:t>4</w:t>
+      <w:t>7</w:t>
     </w:r>
     <w:r>
       <w:rPr>
@@ -3301,6 +3773,95 @@
     </w:lvl>
   </w:abstractNum>
   <w:abstractNum w:abstractNumId="3" w15:restartNumberingAfterBreak="0">
+    <w:nsid w:val="57E4101F"/>
+    <w:multiLevelType w:val="hybridMultilevel"/>
+    <w:tmpl w:val="AC1C5D3A"/>
+    <w:lvl w:ilvl="0" w:tplc="1809000F">
+      <w:start w:val="1"/>
+      <w:numFmt w:val="decimal"/>
+      <w:lvlText w:val="%1."/>
+      <w:lvlJc w:val="left"/>
+      <w:pPr>
+        <w:ind w:left="720" w:hanging="360"/>
+      </w:pPr>
+      <w:rPr>
+        <w:rFonts w:hint="default"/>
+      </w:rPr>
+    </w:lvl>
+    <w:lvl w:ilvl="1" w:tplc="18090019" w:tentative="1">
+      <w:start w:val="1"/>
+      <w:numFmt w:val="lowerLetter"/>
+      <w:lvlText w:val="%2."/>
+      <w:lvlJc w:val="left"/>
+      <w:pPr>
+        <w:ind w:left="1440" w:hanging="360"/>
+      </w:pPr>
+    </w:lvl>
+    <w:lvl w:ilvl="2" w:tplc="1809001B" w:tentative="1">
+      <w:start w:val="1"/>
+      <w:numFmt w:val="lowerRoman"/>
+      <w:lvlText w:val="%3."/>
+      <w:lvlJc w:val="right"/>
+      <w:pPr>
+        <w:ind w:left="2160" w:hanging="180"/>
+      </w:pPr>
+    </w:lvl>
+    <w:lvl w:ilvl="3" w:tplc="1809000F" w:tentative="1">
+      <w:start w:val="1"/>
+      <w:numFmt w:val="decimal"/>
+      <w:lvlText w:val="%4."/>
+      <w:lvlJc w:val="left"/>
+      <w:pPr>
+        <w:ind w:left="2880" w:hanging="360"/>
+      </w:pPr>
+    </w:lvl>
+    <w:lvl w:ilvl="4" w:tplc="18090019" w:tentative="1">
+      <w:start w:val="1"/>
+      <w:numFmt w:val="lowerLetter"/>
+      <w:lvlText w:val="%5."/>
+      <w:lvlJc w:val="left"/>
+      <w:pPr>
+        <w:ind w:left="3600" w:hanging="360"/>
+      </w:pPr>
+    </w:lvl>
+    <w:lvl w:ilvl="5" w:tplc="1809001B" w:tentative="1">
+      <w:start w:val="1"/>
+      <w:numFmt w:val="lowerRoman"/>
+      <w:lvlText w:val="%6."/>
+      <w:lvlJc w:val="right"/>
+      <w:pPr>
+        <w:ind w:left="4320" w:hanging="180"/>
+      </w:pPr>
+    </w:lvl>
+    <w:lvl w:ilvl="6" w:tplc="1809000F" w:tentative="1">
+      <w:start w:val="1"/>
+      <w:numFmt w:val="decimal"/>
+      <w:lvlText w:val="%7."/>
+      <w:lvlJc w:val="left"/>
+      <w:pPr>
+        <w:ind w:left="5040" w:hanging="360"/>
+      </w:pPr>
+    </w:lvl>
+    <w:lvl w:ilvl="7" w:tplc="18090019" w:tentative="1">
+      <w:start w:val="1"/>
+      <w:numFmt w:val="lowerLetter"/>
+      <w:lvlText w:val="%8."/>
+      <w:lvlJc w:val="left"/>
+      <w:pPr>
+        <w:ind w:left="5760" w:hanging="360"/>
+      </w:pPr>
+    </w:lvl>
+    <w:lvl w:ilvl="8" w:tplc="1809001B" w:tentative="1">
+      <w:start w:val="1"/>
+      <w:numFmt w:val="lowerRoman"/>
+      <w:lvlText w:val="%9."/>
+      <w:lvlJc w:val="right"/>
+      <w:pPr>
+        <w:ind w:left="6480" w:hanging="180"/>
+      </w:pPr>
+    </w:lvl>
+  </w:abstractNum>
+  <w:abstractNum w:abstractNumId="4" w15:restartNumberingAfterBreak="0">
     <w:nsid w:val="5E827A20"/>
     <w:multiLevelType w:val="multilevel"/>
     <w:tmpl w:val="931E524C"/>
@@ -3420,7 +3981,7 @@
       </w:pPr>
     </w:lvl>
   </w:abstractNum>
-  <w:abstractNum w:abstractNumId="4" w15:restartNumberingAfterBreak="0">
+  <w:abstractNum w:abstractNumId="5" w15:restartNumberingAfterBreak="0">
     <w:nsid w:val="5E856F9D"/>
     <w:multiLevelType w:val="hybridMultilevel"/>
     <w:tmpl w:val="85FEEF4A"/>
@@ -3533,7 +4094,7 @@
       </w:rPr>
     </w:lvl>
   </w:abstractNum>
-  <w:abstractNum w:abstractNumId="5" w15:restartNumberingAfterBreak="0">
+  <w:abstractNum w:abstractNumId="6" w15:restartNumberingAfterBreak="0">
     <w:nsid w:val="65BA643A"/>
     <w:multiLevelType w:val="hybridMultilevel"/>
     <w:tmpl w:val="B63839C4"/>
@@ -3646,7 +4207,7 @@
       </w:rPr>
     </w:lvl>
   </w:abstractNum>
-  <w:abstractNum w:abstractNumId="6" w15:restartNumberingAfterBreak="0">
+  <w:abstractNum w:abstractNumId="7" w15:restartNumberingAfterBreak="0">
     <w:nsid w:val="6EF63417"/>
     <w:multiLevelType w:val="hybridMultilevel"/>
     <w:tmpl w:val="58A41F02"/>
@@ -3759,7 +4320,7 @@
       </w:rPr>
     </w:lvl>
   </w:abstractNum>
-  <w:abstractNum w:abstractNumId="7" w15:restartNumberingAfterBreak="0">
+  <w:abstractNum w:abstractNumId="8" w15:restartNumberingAfterBreak="0">
     <w:nsid w:val="79FD2156"/>
     <w:multiLevelType w:val="hybridMultilevel"/>
     <w:tmpl w:val="5412B79C"/>
@@ -3872,7 +4433,7 @@
       </w:rPr>
     </w:lvl>
   </w:abstractNum>
-  <w:abstractNum w:abstractNumId="8" w15:restartNumberingAfterBreak="0">
+  <w:abstractNum w:abstractNumId="9" w15:restartNumberingAfterBreak="0">
     <w:nsid w:val="7B3D2492"/>
     <w:multiLevelType w:val="hybridMultilevel"/>
     <w:tmpl w:val="805CD5B2"/>
@@ -3989,7 +4550,7 @@
     <w:abstractNumId w:val="1"/>
   </w:num>
   <w:num w:numId="2">
-    <w:abstractNumId w:val="3"/>
+    <w:abstractNumId w:val="4"/>
   </w:num>
   <w:num w:numId="3">
     <w:abstractNumId w:val="0"/>
@@ -3998,16 +4559,16 @@
     <w:abstractNumId w:val="2"/>
   </w:num>
   <w:num w:numId="5">
+    <w:abstractNumId w:val="6"/>
+  </w:num>
+  <w:num w:numId="6">
     <w:abstractNumId w:val="5"/>
   </w:num>
-  <w:num w:numId="6">
-    <w:abstractNumId w:val="4"/>
-  </w:num>
   <w:num w:numId="7">
-    <w:abstractNumId w:val="8"/>
+    <w:abstractNumId w:val="9"/>
   </w:num>
   <w:num w:numId="8">
-    <w:abstractNumId w:val="7"/>
+    <w:abstractNumId w:val="8"/>
   </w:num>
   <w:num w:numId="9">
     <w:abstractNumId w:val="2"/>
@@ -4169,7 +4730,7 @@
     </w:lvlOverride>
   </w:num>
   <w:num w:numId="17">
-    <w:abstractNumId w:val="6"/>
+    <w:abstractNumId w:val="7"/>
   </w:num>
   <w:num w:numId="18">
     <w:abstractNumId w:val="2"/>
@@ -4209,6 +4770,9 @@
     <w:lvlOverride w:ilvl="8">
       <w:startOverride w:val="1"/>
     </w:lvlOverride>
+  </w:num>
+  <w:num w:numId="22">
+    <w:abstractNumId w:val="3"/>
   </w:num>
 </w:numbering>
 </file>
@@ -5359,6 +5923,18 @@
     <w:unhideWhenUsed/>
     <w:rsid w:val="00787621"/>
   </w:style>
+  <w:style w:type="character" w:styleId="UnresolvedMention">
+    <w:name w:val="Unresolved Mention"/>
+    <w:basedOn w:val="DefaultParagraphFont"/>
+    <w:uiPriority w:val="99"/>
+    <w:semiHidden/>
+    <w:unhideWhenUsed/>
+    <w:rsid w:val="00510942"/>
+    <w:rPr>
+      <w:color w:val="808080"/>
+      <w:shd w:val="clear" w:color="auto" w:fill="E6E6E6"/>
+    </w:rPr>
+  </w:style>
 </w:styles>
 </file>
 
@@ -5646,7 +6222,7 @@
     <b:MonthAccessed>May</b:MonthAccessed>
     <b:DayAccessed>1</b:DayAccessed>
     <b:URL>www.murderdata.org/</b:URL>
-    <b:RefOrder>1</b:RefOrder>
+    <b:RefOrder>5</b:RefOrder>
   </b:Source>
   <b:Source>
     <b:Tag>Liu18</b:Tag>
@@ -5676,13 +6252,175 @@
     <b:Pages>10</b:Pages>
     <b:Volume>I</b:Volume>
     <b:Issue>1</b:Issue>
+    <b:RefOrder>1</b:RefOrder>
+  </b:Source>
+  <b:Source>
+    <b:Tag>Kag18</b:Tag>
+    <b:SourceType>InternetSite</b:SourceType>
+    <b:Guid>{12F91D96-4B66-402B-A497-B632C1F64F65}</b:Guid>
+    <b:Title>Murder Accountability Project</b:Title>
+    <b:Year>2018</b:Year>
+    <b:Author>
+      <b:Author>
+        <b:NameList>
+          <b:Person>
+            <b:Last>Kaggle</b:Last>
+          </b:Person>
+        </b:NameList>
+      </b:Author>
+    </b:Author>
+    <b:YearAccessed>2018</b:YearAccessed>
+    <b:MonthAccessed>May</b:MonthAccessed>
+    <b:DayAccessed>2</b:DayAccessed>
+    <b:URL>https://www.kaggle.com/</b:URL>
     <b:RefOrder>2</b:RefOrder>
+  </b:Source>
+  <b:Source>
+    <b:Tag>usn17</b:Tag>
+    <b:SourceType>InternetSite</b:SourceType>
+    <b:Guid>{988024A8-7EA6-4E01-AB50-9801B75508C1}</b:Guid>
+    <b:Author>
+      <b:Author>
+        <b:Corporate>usnews.com</b:Corporate>
+      </b:Author>
+    </b:Author>
+    <b:Title>U.S. News &amp; World Report Unveils the 2017 Best Places to Live</b:Title>
+    <b:Year>2017</b:Year>
+    <b:YearAccessed>2018</b:YearAccessed>
+    <b:MonthAccessed>May</b:MonthAccessed>
+    <b:DayAccessed>2</b:DayAccessed>
+    <b:URL>https://www.usnews.com</b:URL>
+    <b:RefOrder>4</b:RefOrder>
+  </b:Source>
+  <b:Source>
+    <b:Tag>Rol05</b:Tag>
+    <b:SourceType>JournalArticle</b:SourceType>
+    <b:Guid>{6BCF8D70-F9E0-4D54-874C-7ABCBF57F666}</b:Guid>
+    <b:Author>
+      <b:Author>
+        <b:NameList>
+          <b:Person>
+            <b:Last>Loeber</b:Last>
+            <b:First>Rolf</b:First>
+          </b:Person>
+          <b:Person>
+            <b:Last>Pardini</b:Last>
+            <b:First>Dustin</b:First>
+          </b:Person>
+          <b:Person>
+            <b:Last>Homish</b:Last>
+            <b:First>D.</b:First>
+            <b:Middle>Lynn</b:Middle>
+          </b:Person>
+          <b:Person>
+            <b:Last>Wei</b:Last>
+            <b:First>Evelyn</b:First>
+            <b:Middle>H</b:Middle>
+          </b:Person>
+          <b:Person>
+            <b:Last>Farrington</b:Last>
+            <b:First>David</b:First>
+            <b:Middle>P.</b:Middle>
+          </b:Person>
+          <b:Person>
+            <b:Last>Creemers</b:Last>
+            <b:First>Judith</b:First>
+          </b:Person>
+          <b:Person>
+            <b:Last>Crawford</b:Last>
+            <b:First>Anne</b:First>
+            <b:Middle>M.</b:Middle>
+          </b:Person>
+          <b:Person>
+            <b:Last>Stouthamer-Loeber</b:Last>
+            <b:First>Magda</b:First>
+          </b:Person>
+          <b:Person>
+            <b:Last>Koehler</b:Last>
+            <b:First>Stephen</b:First>
+            <b:Middle>A.</b:Middle>
+          </b:Person>
+          <b:Person>
+            <b:Last>Rosenfeld</b:Last>
+            <b:First>Richard</b:First>
+          </b:Person>
+        </b:NameList>
+      </b:Author>
+    </b:Author>
+    <b:Title>The prediction of violence and homicide in young men</b:Title>
+    <b:JournalName>Journal of Consulting and Clinical Psychology</b:JournalName>
+    <b:Year>2005</b:Year>
+    <b:Pages>107</b:Pages>
+    <b:Volume>73</b:Volume>
+    <b:Issue>6</b:Issue>
+    <b:RefOrder>6</b:RefOrder>
+  </b:Source>
+  <b:Source>
+    <b:Tag>Jam07</b:Tag>
+    <b:SourceType>JournalArticle</b:SourceType>
+    <b:Guid>{895B2284-F7B5-4D35-8994-9EC04F7DAF73}</b:Guid>
+    <b:Author>
+      <b:Author>
+        <b:NameList>
+          <b:Person>
+            <b:Last>Fox</b:Last>
+            <b:First>James</b:First>
+            <b:Middle>Alan</b:Middle>
+          </b:Person>
+          <b:Person>
+            <b:Last>The Lipman Family Professor of Criminal Justice</b:Last>
+            <b:First>Northeastern</b:First>
+            <b:Middle>University</b:Middle>
+          </b:Person>
+          <b:Person>
+            <b:Last>Wawitz</b:Last>
+            <b:First>Marianne</b:First>
+          </b:Person>
+        </b:NameList>
+      </b:Author>
+    </b:Author>
+    <b:Title>Homicide Trends in the United States</b:Title>
+    <b:JournalName>BJS: Bureau of Justice Statistics </b:JournalName>
+    <b:Year>2007</b:Year>
+    <b:Pages>183</b:Pages>
+    <b:RefOrder>7</b:RefOrder>
+  </b:Source>
+  <b:Source>
+    <b:Tag>Sco11</b:Tag>
+    <b:SourceType>JournalArticle</b:SourceType>
+    <b:Guid>{10D6EB9E-B86E-4DEB-B040-9B856C9E5631}</b:Guid>
+    <b:Author>
+      <b:Author>
+        <b:NameList>
+          <b:Person>
+            <b:Last>Rothenberger</b:Last>
+            <b:First>Scott</b:First>
+            <b:Middle>D.</b:Middle>
+          </b:Person>
+          <b:Person>
+            <b:Last>Wenskovitch</b:Last>
+            <b:First>John</b:First>
+            <b:Middle>E.</b:Middle>
+          </b:Person>
+          <b:Person>
+            <b:Last>Marai</b:Last>
+            <b:First>G.</b:First>
+            <b:Middle>Elisabeta</b:Middle>
+          </b:Person>
+        </b:NameList>
+      </b:Author>
+    </b:Author>
+    <b:Title>Pexel and Heatmap Visual Analysis</b:Title>
+    <b:JournalName>: Visual Analytics Science and Technology (VAST), 2011</b:JournalName>
+    <b:Year>2011</b:Year>
+    <b:Pages>2</b:Pages>
+    <b:RefOrder>3</b:RefOrder>
   </b:Source>
 </b:Sources>
 </file>
 
 <file path=customXml/itemProps1.xml><?xml version="1.0" encoding="utf-8"?>
-<ds:datastoreItem xmlns:ds="http://schemas.openxmlformats.org/officeDocument/2006/customXml" ds:itemID="{AC5D8568-F1F4-43DE-95F8-24BF1545BDE0}">
+<ds:datastoreItem xmlns:ds="http://schemas.openxmlformats.org/officeDocument/2006/customXml" ds:itemID="{3C6AD8B2-E9F3-4F7B-A476-C99917653EE6}">
   <ds:schemaRefs>
     <ds:schemaRef ds:uri="http://schemas.openxmlformats.org/officeDocument/2006/bibliography"/>
   </ds:schemaRefs>

</xml_diff>